<commit_message>
Fixed Next Steps document #18
</commit_message>
<xml_diff>
--- a/docassemble/MAGrievanceappealhousingauthbd/data/templates/appealhousingauthority_next_steps.docx
+++ b/docassemble/MAGrievanceappealhousingauthbd/data/templates/appealhousingauthority_next_steps.docx
@@ -1,6 +1,6 @@
 
 <file path=word/document.xml><?xml version="1.0" encoding="utf-8"?>
-<w:document xmlns:wpc="http://schemas.microsoft.com/office/word/2010/wordprocessingCanvas" xmlns:cx="http://schemas.microsoft.com/office/drawing/2014/chartex" xmlns:cx1="http://schemas.microsoft.com/office/drawing/2015/9/8/chartex" xmlns:cx2="http://schemas.microsoft.com/office/drawing/2015/10/21/chartex" xmlns:cx3="http://schemas.microsoft.com/office/drawing/2016/5/9/chartex" xmlns:cx4="http://schemas.microsoft.com/office/drawing/2016/5/10/chartex" xmlns:cx5="http://schemas.microsoft.com/office/drawing/2016/5/11/chartex" xmlns:cx6="http://schemas.microsoft.com/office/drawing/2016/5/12/chartex" xmlns:cx7="http://schemas.microsoft.com/office/drawing/2016/5/13/chartex" xmlns:cx8="http://schemas.microsoft.com/office/drawing/2016/5/14/chartex" xmlns:mc="http://schemas.openxmlformats.org/markup-compatibility/2006" xmlns:aink="http://schemas.microsoft.com/office/drawing/2016/ink" xmlns:am3d="http://schemas.microsoft.com/office/drawing/2017/model3d" xmlns:o="urn:schemas-microsoft-com:office:office" xmlns:r="http://schemas.openxmlformats.org/officeDocument/2006/relationships" xmlns:m="http://schemas.openxmlformats.org/officeDocument/2006/math" xmlns:v="urn:schemas-microsoft-com:vml" xmlns:wp14="http://schemas.microsoft.com/office/word/2010/wordprocessingDrawing" xmlns:wp="http://schemas.openxmlformats.org/drawingml/2006/wordprocessingDrawing" xmlns:w10="urn:schemas-microsoft-com:office:word" xmlns:w="http://schemas.openxmlformats.org/wordprocessingml/2006/main" xmlns:w14="http://schemas.microsoft.com/office/word/2010/wordml" xmlns:w15="http://schemas.microsoft.com/office/word/2012/wordml" xmlns:w16cid="http://schemas.microsoft.com/office/word/2016/wordml/cid" xmlns:w16se="http://schemas.microsoft.com/office/word/2015/wordml/symex" xmlns:wpg="http://schemas.microsoft.com/office/word/2010/wordprocessingGroup" xmlns:wpi="http://schemas.microsoft.com/office/word/2010/wordprocessingInk" xmlns:wne="http://schemas.microsoft.com/office/word/2006/wordml" xmlns:wps="http://schemas.microsoft.com/office/word/2010/wordprocessingShape" mc:Ignorable="w14 w15 w16se w16cid wp14">
+<w:document xmlns:wpc="http://schemas.microsoft.com/office/word/2010/wordprocessingCanvas" xmlns:cx="http://schemas.microsoft.com/office/drawing/2014/chartex" xmlns:cx1="http://schemas.microsoft.com/office/drawing/2015/9/8/chartex" xmlns:cx2="http://schemas.microsoft.com/office/drawing/2015/10/21/chartex" xmlns:cx3="http://schemas.microsoft.com/office/drawing/2016/5/9/chartex" xmlns:cx4="http://schemas.microsoft.com/office/drawing/2016/5/10/chartex" xmlns:cx5="http://schemas.microsoft.com/office/drawing/2016/5/11/chartex" xmlns:cx6="http://schemas.microsoft.com/office/drawing/2016/5/12/chartex" xmlns:cx7="http://schemas.microsoft.com/office/drawing/2016/5/13/chartex" xmlns:cx8="http://schemas.microsoft.com/office/drawing/2016/5/14/chartex" xmlns:mc="http://schemas.openxmlformats.org/markup-compatibility/2006" xmlns:aink="http://schemas.microsoft.com/office/drawing/2016/ink" xmlns:am3d="http://schemas.microsoft.com/office/drawing/2017/model3d" xmlns:o="urn:schemas-microsoft-com:office:office" xmlns:oel="http://schemas.microsoft.com/office/2019/extlst" xmlns:r="http://schemas.openxmlformats.org/officeDocument/2006/relationships" xmlns:m="http://schemas.openxmlformats.org/officeDocument/2006/math" xmlns:v="urn:schemas-microsoft-com:vml" xmlns:wp14="http://schemas.microsoft.com/office/word/2010/wordprocessingDrawing" xmlns:wp="http://schemas.openxmlformats.org/drawingml/2006/wordprocessingDrawing" xmlns:w10="urn:schemas-microsoft-com:office:word" xmlns:w="http://schemas.openxmlformats.org/wordprocessingml/2006/main" xmlns:w14="http://schemas.microsoft.com/office/word/2010/wordml" xmlns:w15="http://schemas.microsoft.com/office/word/2012/wordml" xmlns:w16cex="http://schemas.microsoft.com/office/word/2018/wordml/cex" xmlns:w16cid="http://schemas.microsoft.com/office/word/2016/wordml/cid" xmlns:w16="http://schemas.microsoft.com/office/word/2018/wordml" xmlns:w16du="http://schemas.microsoft.com/office/word/2023/wordml/word16du" xmlns:w16sdtdh="http://schemas.microsoft.com/office/word/2020/wordml/sdtdatahash" xmlns:w16se="http://schemas.microsoft.com/office/word/2015/wordml/symex" xmlns:wpg="http://schemas.microsoft.com/office/word/2010/wordprocessingGroup" xmlns:wpi="http://schemas.microsoft.com/office/word/2010/wordprocessingInk" xmlns:wne="http://schemas.microsoft.com/office/word/2006/wordml" xmlns:wps="http://schemas.microsoft.com/office/word/2010/wordprocessingShape" mc:Ignorable="w14 w15 w16se w16cid w16 w16cex w16sdtdh w16du wp14">
   <w:background w:color="FFFFFF"/>
   <w:body>
     <w:tbl>
@@ -30,13 +30,11 @@
               <w:spacing w:after="0"/>
               <w:jc w:val="center"/>
             </w:pPr>
-            <w:bookmarkStart w:id="0" w:name="_GoBack"/>
-            <w:bookmarkEnd w:id="0"/>
             <w:r>
               <w:rPr>
                 <w:color w:val="FFFFFF" w:themeColor="background1"/>
               </w:rPr>
-              <w:t xml:space="preserve">Write a letter to appeal decision to the Housing Authority Board</w:t>
+              <w:t>Write an Appeal to the Housing Authority Board</w:t>
             </w:r>
           </w:p>
         </w:tc>
@@ -61,10 +59,10 @@
         <w:t xml:space="preserve"> users </w:t>
       </w:r>
       <w:r>
-        <w:t xml:space="preserve">}}</w:t>
-      </w:r>
-      <w:r>
-        <w:t xml:space="preserve">! You have finished all the forms you need to Write a letter to appeal decision to the Housing Authority Board. The rest of the pages in this packet are your </w:t>
+        <w:t>}}</w:t>
+      </w:r>
+      <w:r>
+        <w:t xml:space="preserve">! You have finished all the forms you need to Write an Appeal to the Housing Authority Board. The rest of the pages in this packet are your </w:t>
       </w:r>
       <w:r>
         <w:t xml:space="preserve">letter </w:t>
@@ -73,19 +71,65 @@
         <w:t xml:space="preserve">to </w:t>
       </w:r>
       <w:r>
-        <w:t>{{</w:t>
-      </w:r>
-      <w:r>
-        <w:t xml:space="preserve"> other_parties </w:t>
-      </w:r>
-      <w:r>
-        <w:t>}}</w:t>
-      </w:r>
-      <w:r>
-        <w:t>.</w:t>
+        <w:t>the Chair of the Housing Authority Board.</w:t>
       </w:r>
     </w:p>
-    <w:p/>
+    <w:p>
+      <w:r>
+        <w:rPr>
+          <w:noProof/>
+        </w:rPr>
+        <w:drawing>
+          <wp:anchor distT="0" distB="0" distL="114300" distR="114300" simplePos="0" relativeHeight="251658240" behindDoc="0" locked="0" layoutInCell="1" allowOverlap="1" wp14:anchorId="6E18EB00" wp14:editId="603888F0">
+            <wp:simplePos x="0" y="0"/>
+            <wp:positionH relativeFrom="column">
+              <wp:posOffset>4465320</wp:posOffset>
+            </wp:positionH>
+            <wp:positionV relativeFrom="paragraph">
+              <wp:posOffset>1393190</wp:posOffset>
+            </wp:positionV>
+            <wp:extent cx="914400" cy="914400"/>
+            <wp:effectExtent l="0" t="0" r="0" b="0"/>
+            <wp:wrapNone/>
+            <wp:docPr id="1001" name="Picture 1"/>
+            <wp:cNvGraphicFramePr>
+              <a:graphicFrameLocks xmlns:a="http://schemas.openxmlformats.org/drawingml/2006/main" noChangeAspect="1"/>
+            </wp:cNvGraphicFramePr>
+            <a:graphic xmlns:a="http://schemas.openxmlformats.org/drawingml/2006/main">
+              <a:graphicData uri="http://schemas.openxmlformats.org/drawingml/2006/picture">
+                <pic:pic xmlns:pic="http://schemas.openxmlformats.org/drawingml/2006/picture">
+                  <pic:nvPicPr>
+                    <pic:cNvPr id="0" name="datempi2lsf4lr.png"/>
+                    <pic:cNvPicPr/>
+                  </pic:nvPicPr>
+                  <pic:blipFill>
+                    <a:blip r:embed="rId7" cstate="print">
+                      <a:extLst>
+                        <a:ext uri="{28A0092B-C50C-407E-A947-70E740481C1C}">
+                          <a14:useLocalDpi xmlns:a14="http://schemas.microsoft.com/office/drawing/2010/main" val="0"/>
+                        </a:ext>
+                      </a:extLst>
+                    </a:blip>
+                    <a:stretch>
+                      <a:fillRect/>
+                    </a:stretch>
+                  </pic:blipFill>
+                  <pic:spPr>
+                    <a:xfrm>
+                      <a:off x="0" y="0"/>
+                      <a:ext cx="914400" cy="914400"/>
+                    </a:xfrm>
+                    <a:prstGeom prst="rect">
+                      <a:avLst/>
+                    </a:prstGeom>
+                  </pic:spPr>
+                </pic:pic>
+              </a:graphicData>
+            </a:graphic>
+          </wp:anchor>
+        </w:drawing>
+      </w:r>
+    </w:p>
     <w:p>
       <w:pPr>
         <w:sectPr>
@@ -103,8 +147,8 @@
       <w:pPr>
         <w:pStyle w:val="Heading2"/>
       </w:pPr>
-      <w:bookmarkStart w:id="1" w:name="_yntzxzfdh9ya"/>
-      <w:bookmarkEnd w:id="1"/>
+      <w:bookmarkStart w:id="0" w:name="_yntzxzfdh9ya"/>
+      <w:bookmarkEnd w:id="0"/>
       <w:r>
         <w:t>Next steps</w:t>
       </w:r>
@@ -133,7 +177,7 @@
             <w14:bevel/>
           </w14:textOutline>
         </w:rPr>
-        <w:t xml:space="preserve">Deliver a copy of this letter to </w:t>
+        <w:t xml:space="preserve">Deliver </w:t>
       </w:r>
       <w:r>
         <w:rPr>
@@ -143,7 +187,7 @@
             <w14:bevel/>
           </w14:textOutline>
         </w:rPr>
-        <w:t>{{</w:t>
+        <w:t xml:space="preserve">or mail </w:t>
       </w:r>
       <w:r>
         <w:rPr>
@@ -153,7 +197,7 @@
             <w14:bevel/>
           </w14:textOutline>
         </w:rPr>
-        <w:t xml:space="preserve"> other_parties </w:t>
+        <w:t xml:space="preserve">a copy of this letter to </w:t>
       </w:r>
       <w:r>
         <w:rPr>
@@ -163,17 +207,7 @@
             <w14:bevel/>
           </w14:textOutline>
         </w:rPr>
-        <w:t>}}</w:t>
-      </w:r>
-      <w:r>
-        <w:rPr>
-          <w14:textOutline w14:w="9525" w14:cap="rnd" w14:cmpd="sng" w14:algn="ctr">
-            <w14:noFill/>
-            <w14:prstDash w14:val="solid"/>
-            <w14:bevel/>
-          </w14:textOutline>
-        </w:rPr>
-        <w:t>.</w:t>
+        <w:t>the Chair of the Housing Authority Board. Don’t forget to include a copy of the Grievance Decision as an attachment!</w:t>
       </w:r>
     </w:p>
     <w:p>
@@ -241,44 +275,24 @@
             <w14:bevel/>
           </w14:textOutline>
         </w:rPr>
-        <w:t xml:space="preserve">{{ </w:t>
-      </w:r>
-      <w:r>
-        <w:rPr>
-          <w14:textOutline w14:w="9525" w14:cap="rnd" w14:cmpd="sng" w14:algn="ctr">
-            <w14:noFill/>
-            <w14:prstDash w14:val="solid"/>
-            <w14:bevel/>
-          </w14:textOutline>
-        </w:rPr>
-        <w:t xml:space="preserve">other_parties </w:t>
-      </w:r>
-      <w:r>
-        <w:rPr>
-          <w14:textOutline w14:w="9525" w14:cap="rnd" w14:cmpd="sng" w14:algn="ctr">
-            <w14:noFill/>
-            <w14:prstDash w14:val="solid"/>
-            <w14:bevel/>
-          </w14:textOutline>
-        </w:rPr>
-        <w:t>}}</w:t>
-      </w:r>
-      <w:r>
-        <w:t xml:space="preserve"> does not answer your letter within 30 days, come back and complete the </w:t>
-      </w:r>
-      <w:r>
-        <w:rPr>
-          <w:highlight w:val="yellow"/>
-        </w:rPr>
-        <w:t>[Follow-up interview].</w:t>
+        <w:t>the Chair does</w:t>
+      </w:r>
+      <w:r>
+        <w:t xml:space="preserve"> not answer your letter within 30 days, </w:t>
+      </w:r>
+      <w:r>
+        <w:t xml:space="preserve">you may need to </w:t>
+      </w:r>
+      <w:r>
+        <w:t>deliver or send another letter.</w:t>
       </w:r>
     </w:p>
     <w:p>
       <w:pPr>
         <w:pStyle w:val="Heading2"/>
       </w:pPr>
-      <w:bookmarkStart w:id="2" w:name="_4szgtqe6ov1h"/>
-      <w:bookmarkEnd w:id="2"/>
+      <w:bookmarkStart w:id="1" w:name="_4szgtqe6ov1h"/>
+      <w:bookmarkEnd w:id="1"/>
       <w:r>
         <w:t>To send your letter</w:t>
       </w:r>
@@ -304,7 +318,7 @@
         </w:numPr>
       </w:pPr>
       <w:r>
-        <w:t>Deliver a copy of this letter regular first-class mail.</w:t>
+        <w:t>Verify that you included a copy of the Grievance Decision as an attachment.</w:t>
       </w:r>
     </w:p>
     <w:p>
@@ -316,148 +330,137 @@
         </w:numPr>
       </w:pPr>
       <w:r>
-        <w:t>You can ask the post office for proof of delivery, but it is not required. It may slow down delivery of your letter.</w:t>
+        <w:t xml:space="preserve">Deliver a copy of this letter </w:t>
+      </w:r>
+      <w:r>
+        <w:t>to the Housing Authority Office, or send it in the mail.</w:t>
       </w:r>
     </w:p>
     <w:p>
       <w:pPr>
         <w:pStyle w:val="NumberedList"/>
-      </w:pPr>
+        <w:numPr>
+          <w:ilvl w:val="0"/>
+          <w:numId w:val="3"/>
+        </w:numPr>
+      </w:pPr>
+      <w:r>
+        <w:t xml:space="preserve">You can ask the post office for proof of delivery, but it is not required. </w:t>
+      </w:r>
     </w:p>
     <w:p>
       <w:pPr>
-        <w:pStyle w:val="Heading2"/>
-      </w:pPr>
-      <w:r>
-        <w:t xml:space="preserve">What happens after I send the letter?</w:t>
-      </w:r>
+        <w:pStyle w:val="NumberedList"/>
+      </w:pPr>
     </w:p>
     <w:p>
       <w:pPr>
         <w:pStyle w:val="Heading2"/>
       </w:pPr>
       <w:r>
-        <w:t xml:space="preserve">What do I do if  </w:t>
-      </w:r>
-      <w:r>
-        <w:t>{{</w:t>
-      </w:r>
-      <w:r>
-        <w:rPr>
-          <w14:textOutline w14:w="9525" w14:cap="rnd" w14:cmpd="sng" w14:algn="ctr">
-            <w14:noFill/>
-            <w14:prstDash w14:val="solid"/>
-            <w14:bevel/>
-          </w14:textOutline>
-        </w:rPr>
-        <w:t xml:space="preserve"> other_parties </w:t>
-      </w:r>
-      <w:r>
-        <w:rPr>
-          <w14:textOutline w14:w="9525" w14:cap="rnd" w14:cmpd="sng" w14:algn="ctr">
-            <w14:noFill/>
-            <w14:prstDash w14:val="solid"/>
-            <w14:bevel/>
-          </w14:textOutline>
-        </w:rPr>
-        <w:t xml:space="preserve">}}</w:t>
-      </w:r>
-      <w:r>
-        <w:t xml:space="preserve"> </w:t>
-      </w:r>
-      <w:r>
-        <w:t xml:space="preserve"> ignores my letter?</w:t>
+        <w:t>What happens after I send the letter?</w:t>
       </w:r>
     </w:p>
     <w:p>
       <w:pPr>
-        <w:pStyle w:val="Heading2"/>
-      </w:pPr>
-      <w:r>
-        <w:t xml:space="preserve">What happens if </w:t>
-      </w:r>
-      <w:r>
-        <w:t>{{</w:t>
-      </w:r>
-      <w:r>
-        <w:rPr>
-          <w14:textOutline w14:w="9525" w14:cap="rnd" w14:cmpd="sng" w14:algn="ctr">
-            <w14:noFill/>
-            <w14:prstDash w14:val="solid"/>
-            <w14:bevel/>
-          </w14:textOutline>
-        </w:rPr>
-        <w:t xml:space="preserve"> other_parties </w:t>
-      </w:r>
-      <w:r>
-        <w:rPr>
-          <w14:textOutline w14:w="9525" w14:cap="rnd" w14:cmpd="sng" w14:algn="ctr">
-            <w14:noFill/>
-            <w14:prstDash w14:val="solid"/>
-            <w14:bevel/>
-          </w14:textOutline>
-        </w:rPr>
-        <w:t>}}</w:t>
-      </w:r>
-      <w:r>
-        <w:t xml:space="preserve"> </w:t>
-      </w:r>
-      <w:r>
-        <w:t xml:space="preserve"> agrees with me?</w:t>
+        <w:pStyle w:val="ListParagraph"/>
+        <w:numPr>
+          <w:ilvl w:val="0"/>
+          <w:numId w:val="6"/>
+        </w:numPr>
+        <w:ind w:left="360"/>
+      </w:pPr>
+      <w:r>
+        <w:t xml:space="preserve">Wait for a reply. </w:t>
+      </w:r>
+      <w:r>
+        <w:t xml:space="preserve">The Chair </w:t>
+      </w:r>
+      <w:r>
+        <w:t xml:space="preserve">will </w:t>
+      </w:r>
+      <w:r>
+        <w:t>decide</w:t>
+      </w:r>
+      <w:r>
+        <w:t xml:space="preserve"> on your appeal and notify you in writing.</w:t>
       </w:r>
     </w:p>
     <w:p>
-      <w:r>
-        <w:t xml:space="preserve">If the </w:t>
-      </w:r>
-      <w:r>
-        <w:t>{{</w:t>
-      </w:r>
-      <w:r>
-        <w:rPr>
-          <w14:textOutline w14:w="9525" w14:cap="rnd" w14:cmpd="sng" w14:algn="ctr">
-            <w14:noFill/>
-            <w14:prstDash w14:val="solid"/>
-            <w14:bevel/>
-          </w14:textOutline>
-        </w:rPr>
-        <w:t xml:space="preserve"> other_parties </w:t>
-      </w:r>
-      <w:r>
-        <w:rPr>
-          <w14:textOutline w14:w="9525" w14:cap="rnd" w14:cmpd="sng" w14:algn="ctr">
-            <w14:noFill/>
-            <w14:prstDash w14:val="solid"/>
-            <w14:bevel/>
-          </w14:textOutline>
-        </w:rPr>
-        <w:t>}}</w:t>
-      </w:r>
-      <w:r>
-        <w:t xml:space="preserve"> </w:t>
-      </w:r>
-      <w:r>
-        <w:rPr>
-          <w14:textOutline w14:w="9525" w14:cap="rnd" w14:cmpd="sng" w14:algn="ctr">
-            <w14:noFill/>
-            <w14:prstDash w14:val="solid"/>
-            <w14:bevel/>
-          </w14:textOutline>
-        </w:rPr>
-        <w:t xml:space="preserve"> </w:t>
-      </w:r>
-      <w:r>
-        <w:t xml:space="preserve">agrees with you:</w:t>
+      <w:pPr>
+        <w:pStyle w:val="Heading2"/>
+      </w:pPr>
+      <w:r>
+        <w:t xml:space="preserve">What do I do if the </w:t>
+      </w:r>
+      <w:r>
+        <w:t>Chair</w:t>
+      </w:r>
+      <w:r>
+        <w:t xml:space="preserve"> ignores my letter?</w:t>
       </w:r>
     </w:p>
     <w:p>
       <w:pPr>
-        <w:rPr>
-          <w:b/>
-        </w:rPr>
-      </w:pPr>
+        <w:pStyle w:val="ListParagraph"/>
+        <w:numPr>
+          <w:ilvl w:val="0"/>
+          <w:numId w:val="7"/>
+        </w:numPr>
+        <w:ind w:left="360"/>
+      </w:pPr>
+      <w:r>
+        <w:t>The Chair</w:t>
+      </w:r>
+      <w:r>
+        <w:t xml:space="preserve"> will provide a written decision upholding, setting aside, or modifying the decision.</w:t>
+      </w:r>
+      <w:r>
+        <w:t xml:space="preserve"> If thirty (30) days goes by, deliver or send a follow-up letter.</w:t>
+      </w:r>
     </w:p>
     <w:p>
+      <w:pPr>
+        <w:pStyle w:val="Heading2"/>
+      </w:pPr>
+      <w:r>
+        <w:t xml:space="preserve">What happens if the </w:t>
+      </w:r>
+      <w:r>
+        <w:t>Chair</w:t>
+      </w:r>
+      <w:r>
+        <w:t xml:space="preserve"> agrees with me?</w:t>
+      </w:r>
+    </w:p>
+    <w:p>
+      <w:pPr>
+        <w:pStyle w:val="ListParagraph"/>
+        <w:numPr>
+          <w:ilvl w:val="0"/>
+          <w:numId w:val="8"/>
+        </w:numPr>
+        <w:ind w:left="360"/>
+      </w:pPr>
+      <w:r>
+        <w:t xml:space="preserve">The written decision will provide all </w:t>
+      </w:r>
+      <w:r>
+        <w:t>the details you need</w:t>
+      </w:r>
+      <w:r>
+        <w:t>. Each case is different!</w:t>
+      </w:r>
+    </w:p>
+    <w:p>
+      <w:pPr>
+        <w:pStyle w:val="ListParagraph"/>
+        <w:numPr>
+          <w:ilvl w:val="0"/>
+          <w:numId w:val="8"/>
+        </w:numPr>
+        <w:ind w:left="360"/>
+      </w:pPr>
       <w:r>
         <w:rPr>
           <w:b/>
@@ -465,7 +468,15 @@
         <w:t xml:space="preserve">Read </w:t>
       </w:r>
       <w:r>
-        <w:t>the response as soon as you get it. If you have questions, [ Your local legal aid] may be able to help you more.</w:t>
+        <w:t xml:space="preserve">the response as soon as you get it. If you have questions, </w:t>
+      </w:r>
+      <w:proofErr w:type="spellStart"/>
+      <w:r>
+        <w:t>MassLegalHelp</w:t>
+      </w:r>
+      <w:proofErr w:type="spellEnd"/>
+      <w:r>
+        <w:t xml:space="preserve"> may be able to help you more.</w:t>
       </w:r>
     </w:p>
     <w:p/>
@@ -475,7 +486,32 @@
         <w:keepNext/>
       </w:pPr>
       <w:r>
-        <w:t xml:space="preserve">Learn more</w:t>
+        <w:t>Learn more</w:t>
+      </w:r>
+    </w:p>
+    <w:p>
+      <w:pPr>
+        <w:keepNext/>
+        <w:rPr>
+          <w:b/>
+        </w:rPr>
+      </w:pPr>
+      <w:r>
+        <w:t xml:space="preserve">Visit </w:t>
+      </w:r>
+      <w:r>
+        <w:rPr>
+          <w:b/>
+        </w:rPr>
+        <w:t>https://www.masslegalhelp.org/housing-apartments-shelter/public-subsidized-housing/sample-letters-forms-and-worksheets</w:t>
+      </w:r>
+    </w:p>
+    <w:p>
+      <w:pPr>
+        <w:keepNext/>
+      </w:pPr>
+      <w:r>
+        <w:t>or use the QR code below:</w:t>
       </w:r>
     </w:p>
     <w:p/>
@@ -492,7 +528,7 @@
 </file>
 
 <file path=word/endnotes.xml><?xml version="1.0" encoding="utf-8"?>
-<w:endnotes xmlns:wpc="http://schemas.microsoft.com/office/word/2010/wordprocessingCanvas" xmlns:cx="http://schemas.microsoft.com/office/drawing/2014/chartex" xmlns:cx1="http://schemas.microsoft.com/office/drawing/2015/9/8/chartex" xmlns:cx2="http://schemas.microsoft.com/office/drawing/2015/10/21/chartex" xmlns:cx3="http://schemas.microsoft.com/office/drawing/2016/5/9/chartex" xmlns:cx4="http://schemas.microsoft.com/office/drawing/2016/5/10/chartex" xmlns:cx5="http://schemas.microsoft.com/office/drawing/2016/5/11/chartex" xmlns:cx6="http://schemas.microsoft.com/office/drawing/2016/5/12/chartex" xmlns:cx7="http://schemas.microsoft.com/office/drawing/2016/5/13/chartex" xmlns:cx8="http://schemas.microsoft.com/office/drawing/2016/5/14/chartex" xmlns:mc="http://schemas.openxmlformats.org/markup-compatibility/2006" xmlns:aink="http://schemas.microsoft.com/office/drawing/2016/ink" xmlns:am3d="http://schemas.microsoft.com/office/drawing/2017/model3d" xmlns:o="urn:schemas-microsoft-com:office:office" xmlns:r="http://schemas.openxmlformats.org/officeDocument/2006/relationships" xmlns:m="http://schemas.openxmlformats.org/officeDocument/2006/math" xmlns:v="urn:schemas-microsoft-com:vml" xmlns:wp14="http://schemas.microsoft.com/office/word/2010/wordprocessingDrawing" xmlns:wp="http://schemas.openxmlformats.org/drawingml/2006/wordprocessingDrawing" xmlns:w10="urn:schemas-microsoft-com:office:word" xmlns:w="http://schemas.openxmlformats.org/wordprocessingml/2006/main" xmlns:w14="http://schemas.microsoft.com/office/word/2010/wordml" xmlns:w15="http://schemas.microsoft.com/office/word/2012/wordml" xmlns:w16cid="http://schemas.microsoft.com/office/word/2016/wordml/cid" xmlns:w16se="http://schemas.microsoft.com/office/word/2015/wordml/symex" xmlns:wpg="http://schemas.microsoft.com/office/word/2010/wordprocessingGroup" xmlns:wpi="http://schemas.microsoft.com/office/word/2010/wordprocessingInk" xmlns:wne="http://schemas.microsoft.com/office/word/2006/wordml" xmlns:wps="http://schemas.microsoft.com/office/word/2010/wordprocessingShape" mc:Ignorable="w14 w15 w16se w16cid wp14">
+<w:endnotes xmlns:wpc="http://schemas.microsoft.com/office/word/2010/wordprocessingCanvas" xmlns:cx="http://schemas.microsoft.com/office/drawing/2014/chartex" xmlns:cx1="http://schemas.microsoft.com/office/drawing/2015/9/8/chartex" xmlns:cx2="http://schemas.microsoft.com/office/drawing/2015/10/21/chartex" xmlns:cx3="http://schemas.microsoft.com/office/drawing/2016/5/9/chartex" xmlns:cx4="http://schemas.microsoft.com/office/drawing/2016/5/10/chartex" xmlns:cx5="http://schemas.microsoft.com/office/drawing/2016/5/11/chartex" xmlns:cx6="http://schemas.microsoft.com/office/drawing/2016/5/12/chartex" xmlns:cx7="http://schemas.microsoft.com/office/drawing/2016/5/13/chartex" xmlns:cx8="http://schemas.microsoft.com/office/drawing/2016/5/14/chartex" xmlns:mc="http://schemas.openxmlformats.org/markup-compatibility/2006" xmlns:aink="http://schemas.microsoft.com/office/drawing/2016/ink" xmlns:am3d="http://schemas.microsoft.com/office/drawing/2017/model3d" xmlns:o="urn:schemas-microsoft-com:office:office" xmlns:oel="http://schemas.microsoft.com/office/2019/extlst" xmlns:r="http://schemas.openxmlformats.org/officeDocument/2006/relationships" xmlns:m="http://schemas.openxmlformats.org/officeDocument/2006/math" xmlns:v="urn:schemas-microsoft-com:vml" xmlns:wp14="http://schemas.microsoft.com/office/word/2010/wordprocessingDrawing" xmlns:wp="http://schemas.openxmlformats.org/drawingml/2006/wordprocessingDrawing" xmlns:w10="urn:schemas-microsoft-com:office:word" xmlns:w="http://schemas.openxmlformats.org/wordprocessingml/2006/main" xmlns:w14="http://schemas.microsoft.com/office/word/2010/wordml" xmlns:w15="http://schemas.microsoft.com/office/word/2012/wordml" xmlns:w16cex="http://schemas.microsoft.com/office/word/2018/wordml/cex" xmlns:w16cid="http://schemas.microsoft.com/office/word/2016/wordml/cid" xmlns:w16="http://schemas.microsoft.com/office/word/2018/wordml" xmlns:w16du="http://schemas.microsoft.com/office/word/2023/wordml/word16du" xmlns:w16sdtdh="http://schemas.microsoft.com/office/word/2020/wordml/sdtdatahash" xmlns:w16se="http://schemas.microsoft.com/office/word/2015/wordml/symex" xmlns:wpg="http://schemas.microsoft.com/office/word/2010/wordprocessingGroup" xmlns:wpi="http://schemas.microsoft.com/office/word/2010/wordprocessingInk" xmlns:wne="http://schemas.microsoft.com/office/word/2006/wordml" xmlns:wps="http://schemas.microsoft.com/office/word/2010/wordprocessingShape" mc:Ignorable="w14 w15 w16se w16cid w16 w16cex w16sdtdh w16du wp14">
   <w:endnote w:type="separator" w:id="-1">
     <w:p>
       <w:pPr>
@@ -517,7 +553,7 @@
 </file>
 
 <file path=word/footnotes.xml><?xml version="1.0" encoding="utf-8"?>
-<w:footnotes xmlns:wpc="http://schemas.microsoft.com/office/word/2010/wordprocessingCanvas" xmlns:cx="http://schemas.microsoft.com/office/drawing/2014/chartex" xmlns:cx1="http://schemas.microsoft.com/office/drawing/2015/9/8/chartex" xmlns:cx2="http://schemas.microsoft.com/office/drawing/2015/10/21/chartex" xmlns:cx3="http://schemas.microsoft.com/office/drawing/2016/5/9/chartex" xmlns:cx4="http://schemas.microsoft.com/office/drawing/2016/5/10/chartex" xmlns:cx5="http://schemas.microsoft.com/office/drawing/2016/5/11/chartex" xmlns:cx6="http://schemas.microsoft.com/office/drawing/2016/5/12/chartex" xmlns:cx7="http://schemas.microsoft.com/office/drawing/2016/5/13/chartex" xmlns:cx8="http://schemas.microsoft.com/office/drawing/2016/5/14/chartex" xmlns:mc="http://schemas.openxmlformats.org/markup-compatibility/2006" xmlns:aink="http://schemas.microsoft.com/office/drawing/2016/ink" xmlns:am3d="http://schemas.microsoft.com/office/drawing/2017/model3d" xmlns:o="urn:schemas-microsoft-com:office:office" xmlns:r="http://schemas.openxmlformats.org/officeDocument/2006/relationships" xmlns:m="http://schemas.openxmlformats.org/officeDocument/2006/math" xmlns:v="urn:schemas-microsoft-com:vml" xmlns:wp14="http://schemas.microsoft.com/office/word/2010/wordprocessingDrawing" xmlns:wp="http://schemas.openxmlformats.org/drawingml/2006/wordprocessingDrawing" xmlns:w10="urn:schemas-microsoft-com:office:word" xmlns:w="http://schemas.openxmlformats.org/wordprocessingml/2006/main" xmlns:w14="http://schemas.microsoft.com/office/word/2010/wordml" xmlns:w15="http://schemas.microsoft.com/office/word/2012/wordml" xmlns:w16cid="http://schemas.microsoft.com/office/word/2016/wordml/cid" xmlns:w16se="http://schemas.microsoft.com/office/word/2015/wordml/symex" xmlns:wpg="http://schemas.microsoft.com/office/word/2010/wordprocessingGroup" xmlns:wpi="http://schemas.microsoft.com/office/word/2010/wordprocessingInk" xmlns:wne="http://schemas.microsoft.com/office/word/2006/wordml" xmlns:wps="http://schemas.microsoft.com/office/word/2010/wordprocessingShape" mc:Ignorable="w14 w15 w16se w16cid wp14">
+<w:footnotes xmlns:wpc="http://schemas.microsoft.com/office/word/2010/wordprocessingCanvas" xmlns:cx="http://schemas.microsoft.com/office/drawing/2014/chartex" xmlns:cx1="http://schemas.microsoft.com/office/drawing/2015/9/8/chartex" xmlns:cx2="http://schemas.microsoft.com/office/drawing/2015/10/21/chartex" xmlns:cx3="http://schemas.microsoft.com/office/drawing/2016/5/9/chartex" xmlns:cx4="http://schemas.microsoft.com/office/drawing/2016/5/10/chartex" xmlns:cx5="http://schemas.microsoft.com/office/drawing/2016/5/11/chartex" xmlns:cx6="http://schemas.microsoft.com/office/drawing/2016/5/12/chartex" xmlns:cx7="http://schemas.microsoft.com/office/drawing/2016/5/13/chartex" xmlns:cx8="http://schemas.microsoft.com/office/drawing/2016/5/14/chartex" xmlns:mc="http://schemas.openxmlformats.org/markup-compatibility/2006" xmlns:aink="http://schemas.microsoft.com/office/drawing/2016/ink" xmlns:am3d="http://schemas.microsoft.com/office/drawing/2017/model3d" xmlns:o="urn:schemas-microsoft-com:office:office" xmlns:oel="http://schemas.microsoft.com/office/2019/extlst" xmlns:r="http://schemas.openxmlformats.org/officeDocument/2006/relationships" xmlns:m="http://schemas.openxmlformats.org/officeDocument/2006/math" xmlns:v="urn:schemas-microsoft-com:vml" xmlns:wp14="http://schemas.microsoft.com/office/word/2010/wordprocessingDrawing" xmlns:wp="http://schemas.openxmlformats.org/drawingml/2006/wordprocessingDrawing" xmlns:w10="urn:schemas-microsoft-com:office:word" xmlns:w="http://schemas.openxmlformats.org/wordprocessingml/2006/main" xmlns:w14="http://schemas.microsoft.com/office/word/2010/wordml" xmlns:w15="http://schemas.microsoft.com/office/word/2012/wordml" xmlns:w16cex="http://schemas.microsoft.com/office/word/2018/wordml/cex" xmlns:w16cid="http://schemas.microsoft.com/office/word/2016/wordml/cid" xmlns:w16="http://schemas.microsoft.com/office/word/2018/wordml" xmlns:w16du="http://schemas.microsoft.com/office/word/2023/wordml/word16du" xmlns:w16sdtdh="http://schemas.microsoft.com/office/word/2020/wordml/sdtdatahash" xmlns:w16se="http://schemas.microsoft.com/office/word/2015/wordml/symex" xmlns:wpg="http://schemas.microsoft.com/office/word/2010/wordprocessingGroup" xmlns:wpi="http://schemas.microsoft.com/office/word/2010/wordprocessingInk" xmlns:wne="http://schemas.microsoft.com/office/word/2006/wordml" xmlns:wps="http://schemas.microsoft.com/office/word/2010/wordprocessingShape" mc:Ignorable="w14 w15 w16se w16cid w16 w16cex w16sdtdh w16du wp14">
   <w:footnote w:type="separator" w:id="-1">
     <w:p>
       <w:pPr>
@@ -542,7 +578,7 @@
 </file>
 
 <file path=word/numbering.xml><?xml version="1.0" encoding="utf-8"?>
-<w:numbering xmlns:wpc="http://schemas.microsoft.com/office/word/2010/wordprocessingCanvas" xmlns:cx="http://schemas.microsoft.com/office/drawing/2014/chartex" xmlns:cx1="http://schemas.microsoft.com/office/drawing/2015/9/8/chartex" xmlns:cx2="http://schemas.microsoft.com/office/drawing/2015/10/21/chartex" xmlns:cx3="http://schemas.microsoft.com/office/drawing/2016/5/9/chartex" xmlns:cx4="http://schemas.microsoft.com/office/drawing/2016/5/10/chartex" xmlns:cx5="http://schemas.microsoft.com/office/drawing/2016/5/11/chartex" xmlns:cx6="http://schemas.microsoft.com/office/drawing/2016/5/12/chartex" xmlns:cx7="http://schemas.microsoft.com/office/drawing/2016/5/13/chartex" xmlns:cx8="http://schemas.microsoft.com/office/drawing/2016/5/14/chartex" xmlns:mc="http://schemas.openxmlformats.org/markup-compatibility/2006" xmlns:aink="http://schemas.microsoft.com/office/drawing/2016/ink" xmlns:am3d="http://schemas.microsoft.com/office/drawing/2017/model3d" xmlns:o="urn:schemas-microsoft-com:office:office" xmlns:r="http://schemas.openxmlformats.org/officeDocument/2006/relationships" xmlns:m="http://schemas.openxmlformats.org/officeDocument/2006/math" xmlns:v="urn:schemas-microsoft-com:vml" xmlns:wp14="http://schemas.microsoft.com/office/word/2010/wordprocessingDrawing" xmlns:wp="http://schemas.openxmlformats.org/drawingml/2006/wordprocessingDrawing" xmlns:w10="urn:schemas-microsoft-com:office:word" xmlns:w="http://schemas.openxmlformats.org/wordprocessingml/2006/main" xmlns:w14="http://schemas.microsoft.com/office/word/2010/wordml" xmlns:w15="http://schemas.microsoft.com/office/word/2012/wordml" xmlns:w16cid="http://schemas.microsoft.com/office/word/2016/wordml/cid" xmlns:w16se="http://schemas.microsoft.com/office/word/2015/wordml/symex" xmlns:wpg="http://schemas.microsoft.com/office/word/2010/wordprocessingGroup" xmlns:wpi="http://schemas.microsoft.com/office/word/2010/wordprocessingInk" xmlns:wne="http://schemas.microsoft.com/office/word/2006/wordml" xmlns:wps="http://schemas.microsoft.com/office/word/2010/wordprocessingShape" mc:Ignorable="w14 w15 w16se w16cid wp14">
+<w:numbering xmlns:wpc="http://schemas.microsoft.com/office/word/2010/wordprocessingCanvas" xmlns:cx="http://schemas.microsoft.com/office/drawing/2014/chartex" xmlns:cx1="http://schemas.microsoft.com/office/drawing/2015/9/8/chartex" xmlns:cx2="http://schemas.microsoft.com/office/drawing/2015/10/21/chartex" xmlns:cx3="http://schemas.microsoft.com/office/drawing/2016/5/9/chartex" xmlns:cx4="http://schemas.microsoft.com/office/drawing/2016/5/10/chartex" xmlns:cx5="http://schemas.microsoft.com/office/drawing/2016/5/11/chartex" xmlns:cx6="http://schemas.microsoft.com/office/drawing/2016/5/12/chartex" xmlns:cx7="http://schemas.microsoft.com/office/drawing/2016/5/13/chartex" xmlns:cx8="http://schemas.microsoft.com/office/drawing/2016/5/14/chartex" xmlns:mc="http://schemas.openxmlformats.org/markup-compatibility/2006" xmlns:aink="http://schemas.microsoft.com/office/drawing/2016/ink" xmlns:am3d="http://schemas.microsoft.com/office/drawing/2017/model3d" xmlns:o="urn:schemas-microsoft-com:office:office" xmlns:oel="http://schemas.microsoft.com/office/2019/extlst" xmlns:r="http://schemas.openxmlformats.org/officeDocument/2006/relationships" xmlns:m="http://schemas.openxmlformats.org/officeDocument/2006/math" xmlns:v="urn:schemas-microsoft-com:vml" xmlns:wp14="http://schemas.microsoft.com/office/word/2010/wordprocessingDrawing" xmlns:wp="http://schemas.openxmlformats.org/drawingml/2006/wordprocessingDrawing" xmlns:w10="urn:schemas-microsoft-com:office:word" xmlns:w="http://schemas.openxmlformats.org/wordprocessingml/2006/main" xmlns:w14="http://schemas.microsoft.com/office/word/2010/wordml" xmlns:w15="http://schemas.microsoft.com/office/word/2012/wordml" xmlns:w16cex="http://schemas.microsoft.com/office/word/2018/wordml/cex" xmlns:w16cid="http://schemas.microsoft.com/office/word/2016/wordml/cid" xmlns:w16="http://schemas.microsoft.com/office/word/2018/wordml" xmlns:w16du="http://schemas.microsoft.com/office/word/2023/wordml/word16du" xmlns:w16sdtdh="http://schemas.microsoft.com/office/word/2020/wordml/sdtdatahash" xmlns:w16se="http://schemas.microsoft.com/office/word/2015/wordml/symex" xmlns:wpg="http://schemas.microsoft.com/office/word/2010/wordprocessingGroup" xmlns:wpi="http://schemas.microsoft.com/office/word/2010/wordprocessingInk" xmlns:wne="http://schemas.microsoft.com/office/word/2006/wordml" xmlns:wps="http://schemas.microsoft.com/office/word/2010/wordprocessingShape" mc:Ignorable="w14 w15 w16se w16cid w16 w16cex w16sdtdh w16du wp14">
   <w:abstractNum w:abstractNumId="0" w15:restartNumberingAfterBreak="0">
     <w:nsid w:val="13F848C7"/>
     <w:multiLevelType w:val="hybridMultilevel"/>
@@ -1381,35 +1417,35 @@
       </w:pPr>
     </w:lvl>
   </w:abstractNum>
-  <w:num w:numId="1">
+  <w:num w:numId="1" w16cid:durableId="862204172">
     <w:abstractNumId w:val="4"/>
   </w:num>
-  <w:num w:numId="2">
+  <w:num w:numId="2" w16cid:durableId="882403031">
     <w:abstractNumId w:val="6"/>
   </w:num>
-  <w:num w:numId="3">
+  <w:num w:numId="3" w16cid:durableId="1521044860">
     <w:abstractNumId w:val="1"/>
   </w:num>
-  <w:num w:numId="4">
+  <w:num w:numId="4" w16cid:durableId="935357752">
     <w:abstractNumId w:val="3"/>
   </w:num>
-  <w:num w:numId="5">
+  <w:num w:numId="5" w16cid:durableId="1507986958">
     <w:abstractNumId w:val="7"/>
   </w:num>
-  <w:num w:numId="6">
+  <w:num w:numId="6" w16cid:durableId="1550612563">
     <w:abstractNumId w:val="0"/>
   </w:num>
-  <w:num w:numId="7">
+  <w:num w:numId="7" w16cid:durableId="2091081157">
     <w:abstractNumId w:val="2"/>
   </w:num>
-  <w:num w:numId="8">
+  <w:num w:numId="8" w16cid:durableId="601767485">
     <w:abstractNumId w:val="5"/>
   </w:num>
 </w:numbering>
 </file>
 
 <file path=word/styles.xml><?xml version="1.0" encoding="utf-8"?>
-<w:styles xmlns:mc="http://schemas.openxmlformats.org/markup-compatibility/2006" xmlns:r="http://schemas.openxmlformats.org/officeDocument/2006/relationships" xmlns:w="http://schemas.openxmlformats.org/wordprocessingml/2006/main" xmlns:w14="http://schemas.microsoft.com/office/word/2010/wordml" xmlns:w15="http://schemas.microsoft.com/office/word/2012/wordml" xmlns:w16cid="http://schemas.microsoft.com/office/word/2016/wordml/cid" xmlns:w16se="http://schemas.microsoft.com/office/word/2015/wordml/symex" mc:Ignorable="w14 w15 w16se w16cid">
+<w:styles xmlns:mc="http://schemas.openxmlformats.org/markup-compatibility/2006" xmlns:r="http://schemas.openxmlformats.org/officeDocument/2006/relationships" xmlns:w="http://schemas.openxmlformats.org/wordprocessingml/2006/main" xmlns:w14="http://schemas.microsoft.com/office/word/2010/wordml" xmlns:w15="http://schemas.microsoft.com/office/word/2012/wordml" xmlns:w16cex="http://schemas.microsoft.com/office/word/2018/wordml/cex" xmlns:w16cid="http://schemas.microsoft.com/office/word/2016/wordml/cid" xmlns:w16="http://schemas.microsoft.com/office/word/2018/wordml" xmlns:w16du="http://schemas.microsoft.com/office/word/2023/wordml/word16du" xmlns:w16sdtdh="http://schemas.microsoft.com/office/word/2020/wordml/sdtdatahash" xmlns:w16se="http://schemas.microsoft.com/office/word/2015/wordml/symex" mc:Ignorable="w14 w15 w16se w16cid w16 w16cex w16sdtdh w16du">
   <w:docDefaults>
     <w:rPrDefault>
       <w:rPr>
@@ -1420,7 +1456,7 @@
     </w:rPrDefault>
     <w:pPrDefault/>
   </w:docDefaults>
-  <w:latentStyles w:defLockedState="0" w:defUIPriority="99" w:defSemiHidden="0" w:defUnhideWhenUsed="0" w:defQFormat="0" w:count="375">
+  <w:latentStyles w:defLockedState="0" w:defUIPriority="99" w:defSemiHidden="0" w:defUnhideWhenUsed="0" w:defQFormat="0" w:count="376">
     <w:lsdException w:name="Normal" w:uiPriority="0" w:qFormat="1"/>
     <w:lsdException w:name="heading 1" w:uiPriority="9" w:qFormat="1"/>
     <w:lsdException w:name="heading 2" w:semiHidden="1" w:uiPriority="9" w:unhideWhenUsed="1" w:qFormat="1"/>
@@ -1796,6 +1832,7 @@
     <w:lsdException w:name="Smart Hyperlink" w:semiHidden="1" w:unhideWhenUsed="1"/>
     <w:lsdException w:name="Hashtag" w:semiHidden="1" w:unhideWhenUsed="1"/>
     <w:lsdException w:name="Unresolved Mention" w:semiHidden="1" w:unhideWhenUsed="1"/>
+    <w:lsdException w:name="Smart Link" w:semiHidden="1" w:unhideWhenUsed="1"/>
   </w:latentStyles>
   <w:style w:type="paragraph" w:default="1" w:styleId="Normal">
     <w:name w:val="Normal"/>

</xml_diff>

<commit_message>
Revert "Fixed Next Steps document #18"
</commit_message>
<xml_diff>
--- a/docassemble/MAGrievanceappealhousingauthbd/data/templates/appealhousingauthority_next_steps.docx
+++ b/docassemble/MAGrievanceappealhousingauthbd/data/templates/appealhousingauthority_next_steps.docx
@@ -1,6 +1,6 @@
 
 <file path=word/document.xml><?xml version="1.0" encoding="utf-8"?>
-<w:document xmlns:wpc="http://schemas.microsoft.com/office/word/2010/wordprocessingCanvas" xmlns:cx="http://schemas.microsoft.com/office/drawing/2014/chartex" xmlns:cx1="http://schemas.microsoft.com/office/drawing/2015/9/8/chartex" xmlns:cx2="http://schemas.microsoft.com/office/drawing/2015/10/21/chartex" xmlns:cx3="http://schemas.microsoft.com/office/drawing/2016/5/9/chartex" xmlns:cx4="http://schemas.microsoft.com/office/drawing/2016/5/10/chartex" xmlns:cx5="http://schemas.microsoft.com/office/drawing/2016/5/11/chartex" xmlns:cx6="http://schemas.microsoft.com/office/drawing/2016/5/12/chartex" xmlns:cx7="http://schemas.microsoft.com/office/drawing/2016/5/13/chartex" xmlns:cx8="http://schemas.microsoft.com/office/drawing/2016/5/14/chartex" xmlns:mc="http://schemas.openxmlformats.org/markup-compatibility/2006" xmlns:aink="http://schemas.microsoft.com/office/drawing/2016/ink" xmlns:am3d="http://schemas.microsoft.com/office/drawing/2017/model3d" xmlns:o="urn:schemas-microsoft-com:office:office" xmlns:oel="http://schemas.microsoft.com/office/2019/extlst" xmlns:r="http://schemas.openxmlformats.org/officeDocument/2006/relationships" xmlns:m="http://schemas.openxmlformats.org/officeDocument/2006/math" xmlns:v="urn:schemas-microsoft-com:vml" xmlns:wp14="http://schemas.microsoft.com/office/word/2010/wordprocessingDrawing" xmlns:wp="http://schemas.openxmlformats.org/drawingml/2006/wordprocessingDrawing" xmlns:w10="urn:schemas-microsoft-com:office:word" xmlns:w="http://schemas.openxmlformats.org/wordprocessingml/2006/main" xmlns:w14="http://schemas.microsoft.com/office/word/2010/wordml" xmlns:w15="http://schemas.microsoft.com/office/word/2012/wordml" xmlns:w16cex="http://schemas.microsoft.com/office/word/2018/wordml/cex" xmlns:w16cid="http://schemas.microsoft.com/office/word/2016/wordml/cid" xmlns:w16="http://schemas.microsoft.com/office/word/2018/wordml" xmlns:w16du="http://schemas.microsoft.com/office/word/2023/wordml/word16du" xmlns:w16sdtdh="http://schemas.microsoft.com/office/word/2020/wordml/sdtdatahash" xmlns:w16se="http://schemas.microsoft.com/office/word/2015/wordml/symex" xmlns:wpg="http://schemas.microsoft.com/office/word/2010/wordprocessingGroup" xmlns:wpi="http://schemas.microsoft.com/office/word/2010/wordprocessingInk" xmlns:wne="http://schemas.microsoft.com/office/word/2006/wordml" xmlns:wps="http://schemas.microsoft.com/office/word/2010/wordprocessingShape" mc:Ignorable="w14 w15 w16se w16cid w16 w16cex w16sdtdh w16du wp14">
+<w:document xmlns:wpc="http://schemas.microsoft.com/office/word/2010/wordprocessingCanvas" xmlns:cx="http://schemas.microsoft.com/office/drawing/2014/chartex" xmlns:cx1="http://schemas.microsoft.com/office/drawing/2015/9/8/chartex" xmlns:cx2="http://schemas.microsoft.com/office/drawing/2015/10/21/chartex" xmlns:cx3="http://schemas.microsoft.com/office/drawing/2016/5/9/chartex" xmlns:cx4="http://schemas.microsoft.com/office/drawing/2016/5/10/chartex" xmlns:cx5="http://schemas.microsoft.com/office/drawing/2016/5/11/chartex" xmlns:cx6="http://schemas.microsoft.com/office/drawing/2016/5/12/chartex" xmlns:cx7="http://schemas.microsoft.com/office/drawing/2016/5/13/chartex" xmlns:cx8="http://schemas.microsoft.com/office/drawing/2016/5/14/chartex" xmlns:mc="http://schemas.openxmlformats.org/markup-compatibility/2006" xmlns:aink="http://schemas.microsoft.com/office/drawing/2016/ink" xmlns:am3d="http://schemas.microsoft.com/office/drawing/2017/model3d" xmlns:o="urn:schemas-microsoft-com:office:office" xmlns:r="http://schemas.openxmlformats.org/officeDocument/2006/relationships" xmlns:m="http://schemas.openxmlformats.org/officeDocument/2006/math" xmlns:v="urn:schemas-microsoft-com:vml" xmlns:wp14="http://schemas.microsoft.com/office/word/2010/wordprocessingDrawing" xmlns:wp="http://schemas.openxmlformats.org/drawingml/2006/wordprocessingDrawing" xmlns:w10="urn:schemas-microsoft-com:office:word" xmlns:w="http://schemas.openxmlformats.org/wordprocessingml/2006/main" xmlns:w14="http://schemas.microsoft.com/office/word/2010/wordml" xmlns:w15="http://schemas.microsoft.com/office/word/2012/wordml" xmlns:w16cid="http://schemas.microsoft.com/office/word/2016/wordml/cid" xmlns:w16se="http://schemas.microsoft.com/office/word/2015/wordml/symex" xmlns:wpg="http://schemas.microsoft.com/office/word/2010/wordprocessingGroup" xmlns:wpi="http://schemas.microsoft.com/office/word/2010/wordprocessingInk" xmlns:wne="http://schemas.microsoft.com/office/word/2006/wordml" xmlns:wps="http://schemas.microsoft.com/office/word/2010/wordprocessingShape" mc:Ignorable="w14 w15 w16se w16cid wp14">
   <w:background w:color="FFFFFF"/>
   <w:body>
     <w:tbl>
@@ -30,11 +30,13 @@
               <w:spacing w:after="0"/>
               <w:jc w:val="center"/>
             </w:pPr>
+            <w:bookmarkStart w:id="0" w:name="_GoBack"/>
+            <w:bookmarkEnd w:id="0"/>
             <w:r>
               <w:rPr>
                 <w:color w:val="FFFFFF" w:themeColor="background1"/>
               </w:rPr>
-              <w:t>Write an Appeal to the Housing Authority Board</w:t>
+              <w:t xml:space="preserve">Write a letter to appeal decision to the Housing Authority Board</w:t>
             </w:r>
           </w:p>
         </w:tc>
@@ -59,77 +61,31 @@
         <w:t xml:space="preserve"> users </w:t>
       </w:r>
       <w:r>
+        <w:t xml:space="preserve">}}</w:t>
+      </w:r>
+      <w:r>
+        <w:t xml:space="preserve">! You have finished all the forms you need to Write a letter to appeal decision to the Housing Authority Board. The rest of the pages in this packet are your </w:t>
+      </w:r>
+      <w:r>
+        <w:t xml:space="preserve">letter </w:t>
+      </w:r>
+      <w:r>
+        <w:t xml:space="preserve">to </w:t>
+      </w:r>
+      <w:r>
+        <w:t>{{</w:t>
+      </w:r>
+      <w:r>
+        <w:t xml:space="preserve"> other_parties </w:t>
+      </w:r>
+      <w:r>
         <w:t>}}</w:t>
       </w:r>
       <w:r>
-        <w:t xml:space="preserve">! You have finished all the forms you need to Write an Appeal to the Housing Authority Board. The rest of the pages in this packet are your </w:t>
-      </w:r>
-      <w:r>
-        <w:t xml:space="preserve">letter </w:t>
-      </w:r>
-      <w:r>
-        <w:t xml:space="preserve">to </w:t>
-      </w:r>
-      <w:r>
-        <w:t>the Chair of the Housing Authority Board.</w:t>
+        <w:t>.</w:t>
       </w:r>
     </w:p>
-    <w:p>
-      <w:r>
-        <w:rPr>
-          <w:noProof/>
-        </w:rPr>
-        <w:drawing>
-          <wp:anchor distT="0" distB="0" distL="114300" distR="114300" simplePos="0" relativeHeight="251658240" behindDoc="0" locked="0" layoutInCell="1" allowOverlap="1" wp14:anchorId="6E18EB00" wp14:editId="603888F0">
-            <wp:simplePos x="0" y="0"/>
-            <wp:positionH relativeFrom="column">
-              <wp:posOffset>4465320</wp:posOffset>
-            </wp:positionH>
-            <wp:positionV relativeFrom="paragraph">
-              <wp:posOffset>1393190</wp:posOffset>
-            </wp:positionV>
-            <wp:extent cx="914400" cy="914400"/>
-            <wp:effectExtent l="0" t="0" r="0" b="0"/>
-            <wp:wrapNone/>
-            <wp:docPr id="1001" name="Picture 1"/>
-            <wp:cNvGraphicFramePr>
-              <a:graphicFrameLocks xmlns:a="http://schemas.openxmlformats.org/drawingml/2006/main" noChangeAspect="1"/>
-            </wp:cNvGraphicFramePr>
-            <a:graphic xmlns:a="http://schemas.openxmlformats.org/drawingml/2006/main">
-              <a:graphicData uri="http://schemas.openxmlformats.org/drawingml/2006/picture">
-                <pic:pic xmlns:pic="http://schemas.openxmlformats.org/drawingml/2006/picture">
-                  <pic:nvPicPr>
-                    <pic:cNvPr id="0" name="datempi2lsf4lr.png"/>
-                    <pic:cNvPicPr/>
-                  </pic:nvPicPr>
-                  <pic:blipFill>
-                    <a:blip r:embed="rId7" cstate="print">
-                      <a:extLst>
-                        <a:ext uri="{28A0092B-C50C-407E-A947-70E740481C1C}">
-                          <a14:useLocalDpi xmlns:a14="http://schemas.microsoft.com/office/drawing/2010/main" val="0"/>
-                        </a:ext>
-                      </a:extLst>
-                    </a:blip>
-                    <a:stretch>
-                      <a:fillRect/>
-                    </a:stretch>
-                  </pic:blipFill>
-                  <pic:spPr>
-                    <a:xfrm>
-                      <a:off x="0" y="0"/>
-                      <a:ext cx="914400" cy="914400"/>
-                    </a:xfrm>
-                    <a:prstGeom prst="rect">
-                      <a:avLst/>
-                    </a:prstGeom>
-                  </pic:spPr>
-                </pic:pic>
-              </a:graphicData>
-            </a:graphic>
-          </wp:anchor>
-        </w:drawing>
-      </w:r>
-    </w:p>
+    <w:p/>
     <w:p>
       <w:pPr>
         <w:sectPr>
@@ -147,8 +103,8 @@
       <w:pPr>
         <w:pStyle w:val="Heading2"/>
       </w:pPr>
-      <w:bookmarkStart w:id="0" w:name="_yntzxzfdh9ya"/>
-      <w:bookmarkEnd w:id="0"/>
+      <w:bookmarkStart w:id="1" w:name="_yntzxzfdh9ya"/>
+      <w:bookmarkEnd w:id="1"/>
       <w:r>
         <w:t>Next steps</w:t>
       </w:r>
@@ -177,7 +133,7 @@
             <w14:bevel/>
           </w14:textOutline>
         </w:rPr>
-        <w:t xml:space="preserve">Deliver </w:t>
+        <w:t xml:space="preserve">Deliver a copy of this letter to </w:t>
       </w:r>
       <w:r>
         <w:rPr>
@@ -187,7 +143,7 @@
             <w14:bevel/>
           </w14:textOutline>
         </w:rPr>
-        <w:t xml:space="preserve">or mail </w:t>
+        <w:t>{{</w:t>
       </w:r>
       <w:r>
         <w:rPr>
@@ -197,7 +153,7 @@
             <w14:bevel/>
           </w14:textOutline>
         </w:rPr>
-        <w:t xml:space="preserve">a copy of this letter to </w:t>
+        <w:t xml:space="preserve"> other_parties </w:t>
       </w:r>
       <w:r>
         <w:rPr>
@@ -207,7 +163,17 @@
             <w14:bevel/>
           </w14:textOutline>
         </w:rPr>
-        <w:t>the Chair of the Housing Authority Board. Don’t forget to include a copy of the Grievance Decision as an attachment!</w:t>
+        <w:t>}}</w:t>
+      </w:r>
+      <w:r>
+        <w:rPr>
+          <w14:textOutline w14:w="9525" w14:cap="rnd" w14:cmpd="sng" w14:algn="ctr">
+            <w14:noFill/>
+            <w14:prstDash w14:val="solid"/>
+            <w14:bevel/>
+          </w14:textOutline>
+        </w:rPr>
+        <w:t>.</w:t>
       </w:r>
     </w:p>
     <w:p>
@@ -275,24 +241,44 @@
             <w14:bevel/>
           </w14:textOutline>
         </w:rPr>
-        <w:t>the Chair does</w:t>
-      </w:r>
-      <w:r>
-        <w:t xml:space="preserve"> not answer your letter within 30 days, </w:t>
-      </w:r>
-      <w:r>
-        <w:t xml:space="preserve">you may need to </w:t>
-      </w:r>
-      <w:r>
-        <w:t>deliver or send another letter.</w:t>
+        <w:t xml:space="preserve">{{ </w:t>
+      </w:r>
+      <w:r>
+        <w:rPr>
+          <w14:textOutline w14:w="9525" w14:cap="rnd" w14:cmpd="sng" w14:algn="ctr">
+            <w14:noFill/>
+            <w14:prstDash w14:val="solid"/>
+            <w14:bevel/>
+          </w14:textOutline>
+        </w:rPr>
+        <w:t xml:space="preserve">other_parties </w:t>
+      </w:r>
+      <w:r>
+        <w:rPr>
+          <w14:textOutline w14:w="9525" w14:cap="rnd" w14:cmpd="sng" w14:algn="ctr">
+            <w14:noFill/>
+            <w14:prstDash w14:val="solid"/>
+            <w14:bevel/>
+          </w14:textOutline>
+        </w:rPr>
+        <w:t>}}</w:t>
+      </w:r>
+      <w:r>
+        <w:t xml:space="preserve"> does not answer your letter within 30 days, come back and complete the </w:t>
+      </w:r>
+      <w:r>
+        <w:rPr>
+          <w:highlight w:val="yellow"/>
+        </w:rPr>
+        <w:t>[Follow-up interview].</w:t>
       </w:r>
     </w:p>
     <w:p>
       <w:pPr>
         <w:pStyle w:val="Heading2"/>
       </w:pPr>
-      <w:bookmarkStart w:id="1" w:name="_4szgtqe6ov1h"/>
-      <w:bookmarkEnd w:id="1"/>
+      <w:bookmarkStart w:id="2" w:name="_4szgtqe6ov1h"/>
+      <w:bookmarkEnd w:id="2"/>
       <w:r>
         <w:t>To send your letter</w:t>
       </w:r>
@@ -318,7 +304,7 @@
         </w:numPr>
       </w:pPr>
       <w:r>
-        <w:t>Verify that you included a copy of the Grievance Decision as an attachment.</w:t>
+        <w:t>Deliver a copy of this letter regular first-class mail.</w:t>
       </w:r>
     </w:p>
     <w:p>
@@ -330,137 +316,148 @@
         </w:numPr>
       </w:pPr>
       <w:r>
-        <w:t xml:space="preserve">Deliver a copy of this letter </w:t>
-      </w:r>
-      <w:r>
-        <w:t>to the Housing Authority Office, or send it in the mail.</w:t>
+        <w:t>You can ask the post office for proof of delivery, but it is not required. It may slow down delivery of your letter.</w:t>
       </w:r>
     </w:p>
     <w:p>
       <w:pPr>
         <w:pStyle w:val="NumberedList"/>
-        <w:numPr>
-          <w:ilvl w:val="0"/>
-          <w:numId w:val="3"/>
-        </w:numPr>
-      </w:pPr>
-      <w:r>
-        <w:t xml:space="preserve">You can ask the post office for proof of delivery, but it is not required. </w:t>
-      </w:r>
+      </w:pPr>
     </w:p>
     <w:p>
       <w:pPr>
-        <w:pStyle w:val="NumberedList"/>
-      </w:pPr>
+        <w:pStyle w:val="Heading2"/>
+      </w:pPr>
+      <w:r>
+        <w:t xml:space="preserve">What happens after I send the letter?</w:t>
+      </w:r>
     </w:p>
     <w:p>
       <w:pPr>
         <w:pStyle w:val="Heading2"/>
       </w:pPr>
       <w:r>
-        <w:t>What happens after I send the letter?</w:t>
+        <w:t xml:space="preserve">What do I do if  </w:t>
+      </w:r>
+      <w:r>
+        <w:t>{{</w:t>
+      </w:r>
+      <w:r>
+        <w:rPr>
+          <w14:textOutline w14:w="9525" w14:cap="rnd" w14:cmpd="sng" w14:algn="ctr">
+            <w14:noFill/>
+            <w14:prstDash w14:val="solid"/>
+            <w14:bevel/>
+          </w14:textOutline>
+        </w:rPr>
+        <w:t xml:space="preserve"> other_parties </w:t>
+      </w:r>
+      <w:r>
+        <w:rPr>
+          <w14:textOutline w14:w="9525" w14:cap="rnd" w14:cmpd="sng" w14:algn="ctr">
+            <w14:noFill/>
+            <w14:prstDash w14:val="solid"/>
+            <w14:bevel/>
+          </w14:textOutline>
+        </w:rPr>
+        <w:t xml:space="preserve">}}</w:t>
+      </w:r>
+      <w:r>
+        <w:t xml:space="preserve"> </w:t>
+      </w:r>
+      <w:r>
+        <w:t xml:space="preserve"> ignores my letter?</w:t>
       </w:r>
     </w:p>
     <w:p>
       <w:pPr>
-        <w:pStyle w:val="ListParagraph"/>
-        <w:numPr>
-          <w:ilvl w:val="0"/>
-          <w:numId w:val="6"/>
-        </w:numPr>
-        <w:ind w:left="360"/>
-      </w:pPr>
-      <w:r>
-        <w:t xml:space="preserve">Wait for a reply. </w:t>
-      </w:r>
-      <w:r>
-        <w:t xml:space="preserve">The Chair </w:t>
-      </w:r>
-      <w:r>
-        <w:t xml:space="preserve">will </w:t>
-      </w:r>
-      <w:r>
-        <w:t>decide</w:t>
-      </w:r>
-      <w:r>
-        <w:t xml:space="preserve"> on your appeal and notify you in writing.</w:t>
+        <w:pStyle w:val="Heading2"/>
+      </w:pPr>
+      <w:r>
+        <w:t xml:space="preserve">What happens if </w:t>
+      </w:r>
+      <w:r>
+        <w:t>{{</w:t>
+      </w:r>
+      <w:r>
+        <w:rPr>
+          <w14:textOutline w14:w="9525" w14:cap="rnd" w14:cmpd="sng" w14:algn="ctr">
+            <w14:noFill/>
+            <w14:prstDash w14:val="solid"/>
+            <w14:bevel/>
+          </w14:textOutline>
+        </w:rPr>
+        <w:t xml:space="preserve"> other_parties </w:t>
+      </w:r>
+      <w:r>
+        <w:rPr>
+          <w14:textOutline w14:w="9525" w14:cap="rnd" w14:cmpd="sng" w14:algn="ctr">
+            <w14:noFill/>
+            <w14:prstDash w14:val="solid"/>
+            <w14:bevel/>
+          </w14:textOutline>
+        </w:rPr>
+        <w:t>}}</w:t>
+      </w:r>
+      <w:r>
+        <w:t xml:space="preserve"> </w:t>
+      </w:r>
+      <w:r>
+        <w:t xml:space="preserve"> agrees with me?</w:t>
       </w:r>
     </w:p>
     <w:p>
-      <w:pPr>
-        <w:pStyle w:val="Heading2"/>
-      </w:pPr>
-      <w:r>
-        <w:t xml:space="preserve">What do I do if the </w:t>
-      </w:r>
-      <w:r>
-        <w:t>Chair</w:t>
-      </w:r>
-      <w:r>
-        <w:t xml:space="preserve"> ignores my letter?</w:t>
+      <w:r>
+        <w:t xml:space="preserve">If the </w:t>
+      </w:r>
+      <w:r>
+        <w:t>{{</w:t>
+      </w:r>
+      <w:r>
+        <w:rPr>
+          <w14:textOutline w14:w="9525" w14:cap="rnd" w14:cmpd="sng" w14:algn="ctr">
+            <w14:noFill/>
+            <w14:prstDash w14:val="solid"/>
+            <w14:bevel/>
+          </w14:textOutline>
+        </w:rPr>
+        <w:t xml:space="preserve"> other_parties </w:t>
+      </w:r>
+      <w:r>
+        <w:rPr>
+          <w14:textOutline w14:w="9525" w14:cap="rnd" w14:cmpd="sng" w14:algn="ctr">
+            <w14:noFill/>
+            <w14:prstDash w14:val="solid"/>
+            <w14:bevel/>
+          </w14:textOutline>
+        </w:rPr>
+        <w:t>}}</w:t>
+      </w:r>
+      <w:r>
+        <w:t xml:space="preserve"> </w:t>
+      </w:r>
+      <w:r>
+        <w:rPr>
+          <w14:textOutline w14:w="9525" w14:cap="rnd" w14:cmpd="sng" w14:algn="ctr">
+            <w14:noFill/>
+            <w14:prstDash w14:val="solid"/>
+            <w14:bevel/>
+          </w14:textOutline>
+        </w:rPr>
+        <w:t xml:space="preserve"> </w:t>
+      </w:r>
+      <w:r>
+        <w:t xml:space="preserve">agrees with you:</w:t>
       </w:r>
     </w:p>
     <w:p>
       <w:pPr>
-        <w:pStyle w:val="ListParagraph"/>
-        <w:numPr>
-          <w:ilvl w:val="0"/>
-          <w:numId w:val="7"/>
-        </w:numPr>
-        <w:ind w:left="360"/>
-      </w:pPr>
-      <w:r>
-        <w:t>The Chair</w:t>
-      </w:r>
-      <w:r>
-        <w:t xml:space="preserve"> will provide a written decision upholding, setting aside, or modifying the decision.</w:t>
-      </w:r>
-      <w:r>
-        <w:t xml:space="preserve"> If thirty (30) days goes by, deliver or send a follow-up letter.</w:t>
-      </w:r>
+        <w:rPr>
+          <w:b/>
+        </w:rPr>
+      </w:pPr>
     </w:p>
     <w:p>
-      <w:pPr>
-        <w:pStyle w:val="Heading2"/>
-      </w:pPr>
-      <w:r>
-        <w:t xml:space="preserve">What happens if the </w:t>
-      </w:r>
-      <w:r>
-        <w:t>Chair</w:t>
-      </w:r>
-      <w:r>
-        <w:t xml:space="preserve"> agrees with me?</w:t>
-      </w:r>
-    </w:p>
-    <w:p>
-      <w:pPr>
-        <w:pStyle w:val="ListParagraph"/>
-        <w:numPr>
-          <w:ilvl w:val="0"/>
-          <w:numId w:val="8"/>
-        </w:numPr>
-        <w:ind w:left="360"/>
-      </w:pPr>
-      <w:r>
-        <w:t xml:space="preserve">The written decision will provide all </w:t>
-      </w:r>
-      <w:r>
-        <w:t>the details you need</w:t>
-      </w:r>
-      <w:r>
-        <w:t>. Each case is different!</w:t>
-      </w:r>
-    </w:p>
-    <w:p>
-      <w:pPr>
-        <w:pStyle w:val="ListParagraph"/>
-        <w:numPr>
-          <w:ilvl w:val="0"/>
-          <w:numId w:val="8"/>
-        </w:numPr>
-        <w:ind w:left="360"/>
-      </w:pPr>
       <w:r>
         <w:rPr>
           <w:b/>
@@ -468,15 +465,7 @@
         <w:t xml:space="preserve">Read </w:t>
       </w:r>
       <w:r>
-        <w:t xml:space="preserve">the response as soon as you get it. If you have questions, </w:t>
-      </w:r>
-      <w:proofErr w:type="spellStart"/>
-      <w:r>
-        <w:t>MassLegalHelp</w:t>
-      </w:r>
-      <w:proofErr w:type="spellEnd"/>
-      <w:r>
-        <w:t xml:space="preserve"> may be able to help you more.</w:t>
+        <w:t>the response as soon as you get it. If you have questions, [ Your local legal aid] may be able to help you more.</w:t>
       </w:r>
     </w:p>
     <w:p/>
@@ -486,32 +475,7 @@
         <w:keepNext/>
       </w:pPr>
       <w:r>
-        <w:t>Learn more</w:t>
-      </w:r>
-    </w:p>
-    <w:p>
-      <w:pPr>
-        <w:keepNext/>
-        <w:rPr>
-          <w:b/>
-        </w:rPr>
-      </w:pPr>
-      <w:r>
-        <w:t xml:space="preserve">Visit </w:t>
-      </w:r>
-      <w:r>
-        <w:rPr>
-          <w:b/>
-        </w:rPr>
-        <w:t>https://www.masslegalhelp.org/housing-apartments-shelter/public-subsidized-housing/sample-letters-forms-and-worksheets</w:t>
-      </w:r>
-    </w:p>
-    <w:p>
-      <w:pPr>
-        <w:keepNext/>
-      </w:pPr>
-      <w:r>
-        <w:t>or use the QR code below:</w:t>
+        <w:t xml:space="preserve">Learn more</w:t>
       </w:r>
     </w:p>
     <w:p/>
@@ -528,7 +492,7 @@
 </file>
 
 <file path=word/endnotes.xml><?xml version="1.0" encoding="utf-8"?>
-<w:endnotes xmlns:wpc="http://schemas.microsoft.com/office/word/2010/wordprocessingCanvas" xmlns:cx="http://schemas.microsoft.com/office/drawing/2014/chartex" xmlns:cx1="http://schemas.microsoft.com/office/drawing/2015/9/8/chartex" xmlns:cx2="http://schemas.microsoft.com/office/drawing/2015/10/21/chartex" xmlns:cx3="http://schemas.microsoft.com/office/drawing/2016/5/9/chartex" xmlns:cx4="http://schemas.microsoft.com/office/drawing/2016/5/10/chartex" xmlns:cx5="http://schemas.microsoft.com/office/drawing/2016/5/11/chartex" xmlns:cx6="http://schemas.microsoft.com/office/drawing/2016/5/12/chartex" xmlns:cx7="http://schemas.microsoft.com/office/drawing/2016/5/13/chartex" xmlns:cx8="http://schemas.microsoft.com/office/drawing/2016/5/14/chartex" xmlns:mc="http://schemas.openxmlformats.org/markup-compatibility/2006" xmlns:aink="http://schemas.microsoft.com/office/drawing/2016/ink" xmlns:am3d="http://schemas.microsoft.com/office/drawing/2017/model3d" xmlns:o="urn:schemas-microsoft-com:office:office" xmlns:oel="http://schemas.microsoft.com/office/2019/extlst" xmlns:r="http://schemas.openxmlformats.org/officeDocument/2006/relationships" xmlns:m="http://schemas.openxmlformats.org/officeDocument/2006/math" xmlns:v="urn:schemas-microsoft-com:vml" xmlns:wp14="http://schemas.microsoft.com/office/word/2010/wordprocessingDrawing" xmlns:wp="http://schemas.openxmlformats.org/drawingml/2006/wordprocessingDrawing" xmlns:w10="urn:schemas-microsoft-com:office:word" xmlns:w="http://schemas.openxmlformats.org/wordprocessingml/2006/main" xmlns:w14="http://schemas.microsoft.com/office/word/2010/wordml" xmlns:w15="http://schemas.microsoft.com/office/word/2012/wordml" xmlns:w16cex="http://schemas.microsoft.com/office/word/2018/wordml/cex" xmlns:w16cid="http://schemas.microsoft.com/office/word/2016/wordml/cid" xmlns:w16="http://schemas.microsoft.com/office/word/2018/wordml" xmlns:w16du="http://schemas.microsoft.com/office/word/2023/wordml/word16du" xmlns:w16sdtdh="http://schemas.microsoft.com/office/word/2020/wordml/sdtdatahash" xmlns:w16se="http://schemas.microsoft.com/office/word/2015/wordml/symex" xmlns:wpg="http://schemas.microsoft.com/office/word/2010/wordprocessingGroup" xmlns:wpi="http://schemas.microsoft.com/office/word/2010/wordprocessingInk" xmlns:wne="http://schemas.microsoft.com/office/word/2006/wordml" xmlns:wps="http://schemas.microsoft.com/office/word/2010/wordprocessingShape" mc:Ignorable="w14 w15 w16se w16cid w16 w16cex w16sdtdh w16du wp14">
+<w:endnotes xmlns:wpc="http://schemas.microsoft.com/office/word/2010/wordprocessingCanvas" xmlns:cx="http://schemas.microsoft.com/office/drawing/2014/chartex" xmlns:cx1="http://schemas.microsoft.com/office/drawing/2015/9/8/chartex" xmlns:cx2="http://schemas.microsoft.com/office/drawing/2015/10/21/chartex" xmlns:cx3="http://schemas.microsoft.com/office/drawing/2016/5/9/chartex" xmlns:cx4="http://schemas.microsoft.com/office/drawing/2016/5/10/chartex" xmlns:cx5="http://schemas.microsoft.com/office/drawing/2016/5/11/chartex" xmlns:cx6="http://schemas.microsoft.com/office/drawing/2016/5/12/chartex" xmlns:cx7="http://schemas.microsoft.com/office/drawing/2016/5/13/chartex" xmlns:cx8="http://schemas.microsoft.com/office/drawing/2016/5/14/chartex" xmlns:mc="http://schemas.openxmlformats.org/markup-compatibility/2006" xmlns:aink="http://schemas.microsoft.com/office/drawing/2016/ink" xmlns:am3d="http://schemas.microsoft.com/office/drawing/2017/model3d" xmlns:o="urn:schemas-microsoft-com:office:office" xmlns:r="http://schemas.openxmlformats.org/officeDocument/2006/relationships" xmlns:m="http://schemas.openxmlformats.org/officeDocument/2006/math" xmlns:v="urn:schemas-microsoft-com:vml" xmlns:wp14="http://schemas.microsoft.com/office/word/2010/wordprocessingDrawing" xmlns:wp="http://schemas.openxmlformats.org/drawingml/2006/wordprocessingDrawing" xmlns:w10="urn:schemas-microsoft-com:office:word" xmlns:w="http://schemas.openxmlformats.org/wordprocessingml/2006/main" xmlns:w14="http://schemas.microsoft.com/office/word/2010/wordml" xmlns:w15="http://schemas.microsoft.com/office/word/2012/wordml" xmlns:w16cid="http://schemas.microsoft.com/office/word/2016/wordml/cid" xmlns:w16se="http://schemas.microsoft.com/office/word/2015/wordml/symex" xmlns:wpg="http://schemas.microsoft.com/office/word/2010/wordprocessingGroup" xmlns:wpi="http://schemas.microsoft.com/office/word/2010/wordprocessingInk" xmlns:wne="http://schemas.microsoft.com/office/word/2006/wordml" xmlns:wps="http://schemas.microsoft.com/office/word/2010/wordprocessingShape" mc:Ignorable="w14 w15 w16se w16cid wp14">
   <w:endnote w:type="separator" w:id="-1">
     <w:p>
       <w:pPr>
@@ -553,7 +517,7 @@
 </file>
 
 <file path=word/footnotes.xml><?xml version="1.0" encoding="utf-8"?>
-<w:footnotes xmlns:wpc="http://schemas.microsoft.com/office/word/2010/wordprocessingCanvas" xmlns:cx="http://schemas.microsoft.com/office/drawing/2014/chartex" xmlns:cx1="http://schemas.microsoft.com/office/drawing/2015/9/8/chartex" xmlns:cx2="http://schemas.microsoft.com/office/drawing/2015/10/21/chartex" xmlns:cx3="http://schemas.microsoft.com/office/drawing/2016/5/9/chartex" xmlns:cx4="http://schemas.microsoft.com/office/drawing/2016/5/10/chartex" xmlns:cx5="http://schemas.microsoft.com/office/drawing/2016/5/11/chartex" xmlns:cx6="http://schemas.microsoft.com/office/drawing/2016/5/12/chartex" xmlns:cx7="http://schemas.microsoft.com/office/drawing/2016/5/13/chartex" xmlns:cx8="http://schemas.microsoft.com/office/drawing/2016/5/14/chartex" xmlns:mc="http://schemas.openxmlformats.org/markup-compatibility/2006" xmlns:aink="http://schemas.microsoft.com/office/drawing/2016/ink" xmlns:am3d="http://schemas.microsoft.com/office/drawing/2017/model3d" xmlns:o="urn:schemas-microsoft-com:office:office" xmlns:oel="http://schemas.microsoft.com/office/2019/extlst" xmlns:r="http://schemas.openxmlformats.org/officeDocument/2006/relationships" xmlns:m="http://schemas.openxmlformats.org/officeDocument/2006/math" xmlns:v="urn:schemas-microsoft-com:vml" xmlns:wp14="http://schemas.microsoft.com/office/word/2010/wordprocessingDrawing" xmlns:wp="http://schemas.openxmlformats.org/drawingml/2006/wordprocessingDrawing" xmlns:w10="urn:schemas-microsoft-com:office:word" xmlns:w="http://schemas.openxmlformats.org/wordprocessingml/2006/main" xmlns:w14="http://schemas.microsoft.com/office/word/2010/wordml" xmlns:w15="http://schemas.microsoft.com/office/word/2012/wordml" xmlns:w16cex="http://schemas.microsoft.com/office/word/2018/wordml/cex" xmlns:w16cid="http://schemas.microsoft.com/office/word/2016/wordml/cid" xmlns:w16="http://schemas.microsoft.com/office/word/2018/wordml" xmlns:w16du="http://schemas.microsoft.com/office/word/2023/wordml/word16du" xmlns:w16sdtdh="http://schemas.microsoft.com/office/word/2020/wordml/sdtdatahash" xmlns:w16se="http://schemas.microsoft.com/office/word/2015/wordml/symex" xmlns:wpg="http://schemas.microsoft.com/office/word/2010/wordprocessingGroup" xmlns:wpi="http://schemas.microsoft.com/office/word/2010/wordprocessingInk" xmlns:wne="http://schemas.microsoft.com/office/word/2006/wordml" xmlns:wps="http://schemas.microsoft.com/office/word/2010/wordprocessingShape" mc:Ignorable="w14 w15 w16se w16cid w16 w16cex w16sdtdh w16du wp14">
+<w:footnotes xmlns:wpc="http://schemas.microsoft.com/office/word/2010/wordprocessingCanvas" xmlns:cx="http://schemas.microsoft.com/office/drawing/2014/chartex" xmlns:cx1="http://schemas.microsoft.com/office/drawing/2015/9/8/chartex" xmlns:cx2="http://schemas.microsoft.com/office/drawing/2015/10/21/chartex" xmlns:cx3="http://schemas.microsoft.com/office/drawing/2016/5/9/chartex" xmlns:cx4="http://schemas.microsoft.com/office/drawing/2016/5/10/chartex" xmlns:cx5="http://schemas.microsoft.com/office/drawing/2016/5/11/chartex" xmlns:cx6="http://schemas.microsoft.com/office/drawing/2016/5/12/chartex" xmlns:cx7="http://schemas.microsoft.com/office/drawing/2016/5/13/chartex" xmlns:cx8="http://schemas.microsoft.com/office/drawing/2016/5/14/chartex" xmlns:mc="http://schemas.openxmlformats.org/markup-compatibility/2006" xmlns:aink="http://schemas.microsoft.com/office/drawing/2016/ink" xmlns:am3d="http://schemas.microsoft.com/office/drawing/2017/model3d" xmlns:o="urn:schemas-microsoft-com:office:office" xmlns:r="http://schemas.openxmlformats.org/officeDocument/2006/relationships" xmlns:m="http://schemas.openxmlformats.org/officeDocument/2006/math" xmlns:v="urn:schemas-microsoft-com:vml" xmlns:wp14="http://schemas.microsoft.com/office/word/2010/wordprocessingDrawing" xmlns:wp="http://schemas.openxmlformats.org/drawingml/2006/wordprocessingDrawing" xmlns:w10="urn:schemas-microsoft-com:office:word" xmlns:w="http://schemas.openxmlformats.org/wordprocessingml/2006/main" xmlns:w14="http://schemas.microsoft.com/office/word/2010/wordml" xmlns:w15="http://schemas.microsoft.com/office/word/2012/wordml" xmlns:w16cid="http://schemas.microsoft.com/office/word/2016/wordml/cid" xmlns:w16se="http://schemas.microsoft.com/office/word/2015/wordml/symex" xmlns:wpg="http://schemas.microsoft.com/office/word/2010/wordprocessingGroup" xmlns:wpi="http://schemas.microsoft.com/office/word/2010/wordprocessingInk" xmlns:wne="http://schemas.microsoft.com/office/word/2006/wordml" xmlns:wps="http://schemas.microsoft.com/office/word/2010/wordprocessingShape" mc:Ignorable="w14 w15 w16se w16cid wp14">
   <w:footnote w:type="separator" w:id="-1">
     <w:p>
       <w:pPr>
@@ -578,7 +542,7 @@
 </file>
 
 <file path=word/numbering.xml><?xml version="1.0" encoding="utf-8"?>
-<w:numbering xmlns:wpc="http://schemas.microsoft.com/office/word/2010/wordprocessingCanvas" xmlns:cx="http://schemas.microsoft.com/office/drawing/2014/chartex" xmlns:cx1="http://schemas.microsoft.com/office/drawing/2015/9/8/chartex" xmlns:cx2="http://schemas.microsoft.com/office/drawing/2015/10/21/chartex" xmlns:cx3="http://schemas.microsoft.com/office/drawing/2016/5/9/chartex" xmlns:cx4="http://schemas.microsoft.com/office/drawing/2016/5/10/chartex" xmlns:cx5="http://schemas.microsoft.com/office/drawing/2016/5/11/chartex" xmlns:cx6="http://schemas.microsoft.com/office/drawing/2016/5/12/chartex" xmlns:cx7="http://schemas.microsoft.com/office/drawing/2016/5/13/chartex" xmlns:cx8="http://schemas.microsoft.com/office/drawing/2016/5/14/chartex" xmlns:mc="http://schemas.openxmlformats.org/markup-compatibility/2006" xmlns:aink="http://schemas.microsoft.com/office/drawing/2016/ink" xmlns:am3d="http://schemas.microsoft.com/office/drawing/2017/model3d" xmlns:o="urn:schemas-microsoft-com:office:office" xmlns:oel="http://schemas.microsoft.com/office/2019/extlst" xmlns:r="http://schemas.openxmlformats.org/officeDocument/2006/relationships" xmlns:m="http://schemas.openxmlformats.org/officeDocument/2006/math" xmlns:v="urn:schemas-microsoft-com:vml" xmlns:wp14="http://schemas.microsoft.com/office/word/2010/wordprocessingDrawing" xmlns:wp="http://schemas.openxmlformats.org/drawingml/2006/wordprocessingDrawing" xmlns:w10="urn:schemas-microsoft-com:office:word" xmlns:w="http://schemas.openxmlformats.org/wordprocessingml/2006/main" xmlns:w14="http://schemas.microsoft.com/office/word/2010/wordml" xmlns:w15="http://schemas.microsoft.com/office/word/2012/wordml" xmlns:w16cex="http://schemas.microsoft.com/office/word/2018/wordml/cex" xmlns:w16cid="http://schemas.microsoft.com/office/word/2016/wordml/cid" xmlns:w16="http://schemas.microsoft.com/office/word/2018/wordml" xmlns:w16du="http://schemas.microsoft.com/office/word/2023/wordml/word16du" xmlns:w16sdtdh="http://schemas.microsoft.com/office/word/2020/wordml/sdtdatahash" xmlns:w16se="http://schemas.microsoft.com/office/word/2015/wordml/symex" xmlns:wpg="http://schemas.microsoft.com/office/word/2010/wordprocessingGroup" xmlns:wpi="http://schemas.microsoft.com/office/word/2010/wordprocessingInk" xmlns:wne="http://schemas.microsoft.com/office/word/2006/wordml" xmlns:wps="http://schemas.microsoft.com/office/word/2010/wordprocessingShape" mc:Ignorable="w14 w15 w16se w16cid w16 w16cex w16sdtdh w16du wp14">
+<w:numbering xmlns:wpc="http://schemas.microsoft.com/office/word/2010/wordprocessingCanvas" xmlns:cx="http://schemas.microsoft.com/office/drawing/2014/chartex" xmlns:cx1="http://schemas.microsoft.com/office/drawing/2015/9/8/chartex" xmlns:cx2="http://schemas.microsoft.com/office/drawing/2015/10/21/chartex" xmlns:cx3="http://schemas.microsoft.com/office/drawing/2016/5/9/chartex" xmlns:cx4="http://schemas.microsoft.com/office/drawing/2016/5/10/chartex" xmlns:cx5="http://schemas.microsoft.com/office/drawing/2016/5/11/chartex" xmlns:cx6="http://schemas.microsoft.com/office/drawing/2016/5/12/chartex" xmlns:cx7="http://schemas.microsoft.com/office/drawing/2016/5/13/chartex" xmlns:cx8="http://schemas.microsoft.com/office/drawing/2016/5/14/chartex" xmlns:mc="http://schemas.openxmlformats.org/markup-compatibility/2006" xmlns:aink="http://schemas.microsoft.com/office/drawing/2016/ink" xmlns:am3d="http://schemas.microsoft.com/office/drawing/2017/model3d" xmlns:o="urn:schemas-microsoft-com:office:office" xmlns:r="http://schemas.openxmlformats.org/officeDocument/2006/relationships" xmlns:m="http://schemas.openxmlformats.org/officeDocument/2006/math" xmlns:v="urn:schemas-microsoft-com:vml" xmlns:wp14="http://schemas.microsoft.com/office/word/2010/wordprocessingDrawing" xmlns:wp="http://schemas.openxmlformats.org/drawingml/2006/wordprocessingDrawing" xmlns:w10="urn:schemas-microsoft-com:office:word" xmlns:w="http://schemas.openxmlformats.org/wordprocessingml/2006/main" xmlns:w14="http://schemas.microsoft.com/office/word/2010/wordml" xmlns:w15="http://schemas.microsoft.com/office/word/2012/wordml" xmlns:w16cid="http://schemas.microsoft.com/office/word/2016/wordml/cid" xmlns:w16se="http://schemas.microsoft.com/office/word/2015/wordml/symex" xmlns:wpg="http://schemas.microsoft.com/office/word/2010/wordprocessingGroup" xmlns:wpi="http://schemas.microsoft.com/office/word/2010/wordprocessingInk" xmlns:wne="http://schemas.microsoft.com/office/word/2006/wordml" xmlns:wps="http://schemas.microsoft.com/office/word/2010/wordprocessingShape" mc:Ignorable="w14 w15 w16se w16cid wp14">
   <w:abstractNum w:abstractNumId="0" w15:restartNumberingAfterBreak="0">
     <w:nsid w:val="13F848C7"/>
     <w:multiLevelType w:val="hybridMultilevel"/>
@@ -1417,35 +1381,35 @@
       </w:pPr>
     </w:lvl>
   </w:abstractNum>
-  <w:num w:numId="1" w16cid:durableId="862204172">
+  <w:num w:numId="1">
     <w:abstractNumId w:val="4"/>
   </w:num>
-  <w:num w:numId="2" w16cid:durableId="882403031">
+  <w:num w:numId="2">
     <w:abstractNumId w:val="6"/>
   </w:num>
-  <w:num w:numId="3" w16cid:durableId="1521044860">
+  <w:num w:numId="3">
     <w:abstractNumId w:val="1"/>
   </w:num>
-  <w:num w:numId="4" w16cid:durableId="935357752">
+  <w:num w:numId="4">
     <w:abstractNumId w:val="3"/>
   </w:num>
-  <w:num w:numId="5" w16cid:durableId="1507986958">
+  <w:num w:numId="5">
     <w:abstractNumId w:val="7"/>
   </w:num>
-  <w:num w:numId="6" w16cid:durableId="1550612563">
+  <w:num w:numId="6">
     <w:abstractNumId w:val="0"/>
   </w:num>
-  <w:num w:numId="7" w16cid:durableId="2091081157">
+  <w:num w:numId="7">
     <w:abstractNumId w:val="2"/>
   </w:num>
-  <w:num w:numId="8" w16cid:durableId="601767485">
+  <w:num w:numId="8">
     <w:abstractNumId w:val="5"/>
   </w:num>
 </w:numbering>
 </file>
 
 <file path=word/styles.xml><?xml version="1.0" encoding="utf-8"?>
-<w:styles xmlns:mc="http://schemas.openxmlformats.org/markup-compatibility/2006" xmlns:r="http://schemas.openxmlformats.org/officeDocument/2006/relationships" xmlns:w="http://schemas.openxmlformats.org/wordprocessingml/2006/main" xmlns:w14="http://schemas.microsoft.com/office/word/2010/wordml" xmlns:w15="http://schemas.microsoft.com/office/word/2012/wordml" xmlns:w16cex="http://schemas.microsoft.com/office/word/2018/wordml/cex" xmlns:w16cid="http://schemas.microsoft.com/office/word/2016/wordml/cid" xmlns:w16="http://schemas.microsoft.com/office/word/2018/wordml" xmlns:w16du="http://schemas.microsoft.com/office/word/2023/wordml/word16du" xmlns:w16sdtdh="http://schemas.microsoft.com/office/word/2020/wordml/sdtdatahash" xmlns:w16se="http://schemas.microsoft.com/office/word/2015/wordml/symex" mc:Ignorable="w14 w15 w16se w16cid w16 w16cex w16sdtdh w16du">
+<w:styles xmlns:mc="http://schemas.openxmlformats.org/markup-compatibility/2006" xmlns:r="http://schemas.openxmlformats.org/officeDocument/2006/relationships" xmlns:w="http://schemas.openxmlformats.org/wordprocessingml/2006/main" xmlns:w14="http://schemas.microsoft.com/office/word/2010/wordml" xmlns:w15="http://schemas.microsoft.com/office/word/2012/wordml" xmlns:w16cid="http://schemas.microsoft.com/office/word/2016/wordml/cid" xmlns:w16se="http://schemas.microsoft.com/office/word/2015/wordml/symex" mc:Ignorable="w14 w15 w16se w16cid">
   <w:docDefaults>
     <w:rPrDefault>
       <w:rPr>
@@ -1456,7 +1420,7 @@
     </w:rPrDefault>
     <w:pPrDefault/>
   </w:docDefaults>
-  <w:latentStyles w:defLockedState="0" w:defUIPriority="99" w:defSemiHidden="0" w:defUnhideWhenUsed="0" w:defQFormat="0" w:count="376">
+  <w:latentStyles w:defLockedState="0" w:defUIPriority="99" w:defSemiHidden="0" w:defUnhideWhenUsed="0" w:defQFormat="0" w:count="375">
     <w:lsdException w:name="Normal" w:uiPriority="0" w:qFormat="1"/>
     <w:lsdException w:name="heading 1" w:uiPriority="9" w:qFormat="1"/>
     <w:lsdException w:name="heading 2" w:semiHidden="1" w:uiPriority="9" w:unhideWhenUsed="1" w:qFormat="1"/>
@@ -1832,7 +1796,6 @@
     <w:lsdException w:name="Smart Hyperlink" w:semiHidden="1" w:unhideWhenUsed="1"/>
     <w:lsdException w:name="Hashtag" w:semiHidden="1" w:unhideWhenUsed="1"/>
     <w:lsdException w:name="Unresolved Mention" w:semiHidden="1" w:unhideWhenUsed="1"/>
-    <w:lsdException w:name="Smart Link" w:semiHidden="1" w:unhideWhenUsed="1"/>
   </w:latentStyles>
   <w:style w:type="paragraph" w:default="1" w:styleId="Normal">
     <w:name w:val="Normal"/>

</xml_diff>

<commit_message>
correcting previous commit error
</commit_message>
<xml_diff>
--- a/docassemble/MAGrievanceappealhousingauthbd/data/templates/appealhousingauthority_next_steps.docx
+++ b/docassemble/MAGrievanceappealhousingauthbd/data/templates/appealhousingauthority_next_steps.docx
@@ -1,6 +1,6 @@
 
 <file path=word/document.xml><?xml version="1.0" encoding="utf-8"?>
-<w:document xmlns:wpc="http://schemas.microsoft.com/office/word/2010/wordprocessingCanvas" xmlns:cx="http://schemas.microsoft.com/office/drawing/2014/chartex" xmlns:cx1="http://schemas.microsoft.com/office/drawing/2015/9/8/chartex" xmlns:cx2="http://schemas.microsoft.com/office/drawing/2015/10/21/chartex" xmlns:cx3="http://schemas.microsoft.com/office/drawing/2016/5/9/chartex" xmlns:cx4="http://schemas.microsoft.com/office/drawing/2016/5/10/chartex" xmlns:cx5="http://schemas.microsoft.com/office/drawing/2016/5/11/chartex" xmlns:cx6="http://schemas.microsoft.com/office/drawing/2016/5/12/chartex" xmlns:cx7="http://schemas.microsoft.com/office/drawing/2016/5/13/chartex" xmlns:cx8="http://schemas.microsoft.com/office/drawing/2016/5/14/chartex" xmlns:mc="http://schemas.openxmlformats.org/markup-compatibility/2006" xmlns:aink="http://schemas.microsoft.com/office/drawing/2016/ink" xmlns:am3d="http://schemas.microsoft.com/office/drawing/2017/model3d" xmlns:o="urn:schemas-microsoft-com:office:office" xmlns:r="http://schemas.openxmlformats.org/officeDocument/2006/relationships" xmlns:m="http://schemas.openxmlformats.org/officeDocument/2006/math" xmlns:v="urn:schemas-microsoft-com:vml" xmlns:wp14="http://schemas.microsoft.com/office/word/2010/wordprocessingDrawing" xmlns:wp="http://schemas.openxmlformats.org/drawingml/2006/wordprocessingDrawing" xmlns:w10="urn:schemas-microsoft-com:office:word" xmlns:w="http://schemas.openxmlformats.org/wordprocessingml/2006/main" xmlns:w14="http://schemas.microsoft.com/office/word/2010/wordml" xmlns:w15="http://schemas.microsoft.com/office/word/2012/wordml" xmlns:w16cid="http://schemas.microsoft.com/office/word/2016/wordml/cid" xmlns:w16se="http://schemas.microsoft.com/office/word/2015/wordml/symex" xmlns:wpg="http://schemas.microsoft.com/office/word/2010/wordprocessingGroup" xmlns:wpi="http://schemas.microsoft.com/office/word/2010/wordprocessingInk" xmlns:wne="http://schemas.microsoft.com/office/word/2006/wordml" xmlns:wps="http://schemas.microsoft.com/office/word/2010/wordprocessingShape" mc:Ignorable="w14 w15 w16se w16cid wp14">
+<w:document xmlns:wpc="http://schemas.microsoft.com/office/word/2010/wordprocessingCanvas" xmlns:cx="http://schemas.microsoft.com/office/drawing/2014/chartex" xmlns:cx1="http://schemas.microsoft.com/office/drawing/2015/9/8/chartex" xmlns:cx2="http://schemas.microsoft.com/office/drawing/2015/10/21/chartex" xmlns:cx3="http://schemas.microsoft.com/office/drawing/2016/5/9/chartex" xmlns:cx4="http://schemas.microsoft.com/office/drawing/2016/5/10/chartex" xmlns:cx5="http://schemas.microsoft.com/office/drawing/2016/5/11/chartex" xmlns:cx6="http://schemas.microsoft.com/office/drawing/2016/5/12/chartex" xmlns:cx7="http://schemas.microsoft.com/office/drawing/2016/5/13/chartex" xmlns:cx8="http://schemas.microsoft.com/office/drawing/2016/5/14/chartex" xmlns:mc="http://schemas.openxmlformats.org/markup-compatibility/2006" xmlns:aink="http://schemas.microsoft.com/office/drawing/2016/ink" xmlns:am3d="http://schemas.microsoft.com/office/drawing/2017/model3d" xmlns:o="urn:schemas-microsoft-com:office:office" xmlns:oel="http://schemas.microsoft.com/office/2019/extlst" xmlns:r="http://schemas.openxmlformats.org/officeDocument/2006/relationships" xmlns:m="http://schemas.openxmlformats.org/officeDocument/2006/math" xmlns:v="urn:schemas-microsoft-com:vml" xmlns:wp14="http://schemas.microsoft.com/office/word/2010/wordprocessingDrawing" xmlns:wp="http://schemas.openxmlformats.org/drawingml/2006/wordprocessingDrawing" xmlns:w10="urn:schemas-microsoft-com:office:word" xmlns:w="http://schemas.openxmlformats.org/wordprocessingml/2006/main" xmlns:w14="http://schemas.microsoft.com/office/word/2010/wordml" xmlns:w15="http://schemas.microsoft.com/office/word/2012/wordml" xmlns:w16cex="http://schemas.microsoft.com/office/word/2018/wordml/cex" xmlns:w16cid="http://schemas.microsoft.com/office/word/2016/wordml/cid" xmlns:w16="http://schemas.microsoft.com/office/word/2018/wordml" xmlns:w16du="http://schemas.microsoft.com/office/word/2023/wordml/word16du" xmlns:w16sdtdh="http://schemas.microsoft.com/office/word/2020/wordml/sdtdatahash" xmlns:w16se="http://schemas.microsoft.com/office/word/2015/wordml/symex" xmlns:wpg="http://schemas.microsoft.com/office/word/2010/wordprocessingGroup" xmlns:wpi="http://schemas.microsoft.com/office/word/2010/wordprocessingInk" xmlns:wne="http://schemas.microsoft.com/office/word/2006/wordml" xmlns:wps="http://schemas.microsoft.com/office/word/2010/wordprocessingShape" mc:Ignorable="w14 w15 w16se w16cid w16 w16cex w16sdtdh w16du wp14">
   <w:background w:color="FFFFFF"/>
   <w:body>
     <w:tbl>
@@ -30,13 +30,11 @@
               <w:spacing w:after="0"/>
               <w:jc w:val="center"/>
             </w:pPr>
-            <w:bookmarkStart w:id="0" w:name="_GoBack"/>
-            <w:bookmarkEnd w:id="0"/>
             <w:r>
               <w:rPr>
                 <w:color w:val="FFFFFF" w:themeColor="background1"/>
               </w:rPr>
-              <w:t xml:space="preserve">Write a letter to appeal decision to the Housing Authority Board</w:t>
+              <w:t>Write an Appeal to the Housing Authority Board</w:t>
             </w:r>
           </w:p>
         </w:tc>
@@ -61,10 +59,10 @@
         <w:t xml:space="preserve"> users </w:t>
       </w:r>
       <w:r>
-        <w:t xml:space="preserve">}}</w:t>
-      </w:r>
-      <w:r>
-        <w:t xml:space="preserve">! You have finished all the forms you need to Write a letter to appeal decision to the Housing Authority Board. The rest of the pages in this packet are your </w:t>
+        <w:t>}}</w:t>
+      </w:r>
+      <w:r>
+        <w:t xml:space="preserve">! You have finished all the forms you need to Write an Appeal to the Housing Authority Board. The rest of the pages in this packet are your </w:t>
       </w:r>
       <w:r>
         <w:t xml:space="preserve">letter </w:t>
@@ -73,19 +71,65 @@
         <w:t xml:space="preserve">to </w:t>
       </w:r>
       <w:r>
-        <w:t>{{</w:t>
-      </w:r>
-      <w:r>
-        <w:t xml:space="preserve"> other_parties </w:t>
-      </w:r>
-      <w:r>
-        <w:t>}}</w:t>
-      </w:r>
-      <w:r>
-        <w:t>.</w:t>
+        <w:t>the Chair of the Housing Authority Board.</w:t>
       </w:r>
     </w:p>
-    <w:p/>
+    <w:p>
+      <w:r>
+        <w:rPr>
+          <w:noProof/>
+        </w:rPr>
+        <w:drawing>
+          <wp:anchor distT="0" distB="0" distL="114300" distR="114300" simplePos="0" relativeHeight="251658240" behindDoc="0" locked="0" layoutInCell="1" allowOverlap="1" wp14:anchorId="6E18EB00" wp14:editId="603888F0">
+            <wp:simplePos x="0" y="0"/>
+            <wp:positionH relativeFrom="column">
+              <wp:posOffset>4465320</wp:posOffset>
+            </wp:positionH>
+            <wp:positionV relativeFrom="paragraph">
+              <wp:posOffset>1393190</wp:posOffset>
+            </wp:positionV>
+            <wp:extent cx="914400" cy="914400"/>
+            <wp:effectExtent l="0" t="0" r="0" b="0"/>
+            <wp:wrapNone/>
+            <wp:docPr id="1001" name="Picture 1"/>
+            <wp:cNvGraphicFramePr>
+              <a:graphicFrameLocks xmlns:a="http://schemas.openxmlformats.org/drawingml/2006/main" noChangeAspect="1"/>
+            </wp:cNvGraphicFramePr>
+            <a:graphic xmlns:a="http://schemas.openxmlformats.org/drawingml/2006/main">
+              <a:graphicData uri="http://schemas.openxmlformats.org/drawingml/2006/picture">
+                <pic:pic xmlns:pic="http://schemas.openxmlformats.org/drawingml/2006/picture">
+                  <pic:nvPicPr>
+                    <pic:cNvPr id="0" name="datempi2lsf4lr.png"/>
+                    <pic:cNvPicPr/>
+                  </pic:nvPicPr>
+                  <pic:blipFill>
+                    <a:blip r:embed="rId7" cstate="print">
+                      <a:extLst>
+                        <a:ext uri="{28A0092B-C50C-407E-A947-70E740481C1C}">
+                          <a14:useLocalDpi xmlns:a14="http://schemas.microsoft.com/office/drawing/2010/main" val="0"/>
+                        </a:ext>
+                      </a:extLst>
+                    </a:blip>
+                    <a:stretch>
+                      <a:fillRect/>
+                    </a:stretch>
+                  </pic:blipFill>
+                  <pic:spPr>
+                    <a:xfrm>
+                      <a:off x="0" y="0"/>
+                      <a:ext cx="914400" cy="914400"/>
+                    </a:xfrm>
+                    <a:prstGeom prst="rect">
+                      <a:avLst/>
+                    </a:prstGeom>
+                  </pic:spPr>
+                </pic:pic>
+              </a:graphicData>
+            </a:graphic>
+          </wp:anchor>
+        </w:drawing>
+      </w:r>
+    </w:p>
     <w:p>
       <w:pPr>
         <w:sectPr>
@@ -103,8 +147,8 @@
       <w:pPr>
         <w:pStyle w:val="Heading2"/>
       </w:pPr>
-      <w:bookmarkStart w:id="1" w:name="_yntzxzfdh9ya"/>
-      <w:bookmarkEnd w:id="1"/>
+      <w:bookmarkStart w:id="0" w:name="_yntzxzfdh9ya"/>
+      <w:bookmarkEnd w:id="0"/>
       <w:r>
         <w:t>Next steps</w:t>
       </w:r>
@@ -133,7 +177,7 @@
             <w14:bevel/>
           </w14:textOutline>
         </w:rPr>
-        <w:t xml:space="preserve">Deliver a copy of this letter to </w:t>
+        <w:t xml:space="preserve">Deliver </w:t>
       </w:r>
       <w:r>
         <w:rPr>
@@ -143,7 +187,7 @@
             <w14:bevel/>
           </w14:textOutline>
         </w:rPr>
-        <w:t>{{</w:t>
+        <w:t xml:space="preserve">or mail </w:t>
       </w:r>
       <w:r>
         <w:rPr>
@@ -153,7 +197,7 @@
             <w14:bevel/>
           </w14:textOutline>
         </w:rPr>
-        <w:t xml:space="preserve"> other_parties </w:t>
+        <w:t xml:space="preserve">a copy of this letter to </w:t>
       </w:r>
       <w:r>
         <w:rPr>
@@ -163,17 +207,7 @@
             <w14:bevel/>
           </w14:textOutline>
         </w:rPr>
-        <w:t>}}</w:t>
-      </w:r>
-      <w:r>
-        <w:rPr>
-          <w14:textOutline w14:w="9525" w14:cap="rnd" w14:cmpd="sng" w14:algn="ctr">
-            <w14:noFill/>
-            <w14:prstDash w14:val="solid"/>
-            <w14:bevel/>
-          </w14:textOutline>
-        </w:rPr>
-        <w:t>.</w:t>
+        <w:t>the Chair of the Housing Authority Board. Don’t forget to include a copy of the Grievance Decision as an attachment!</w:t>
       </w:r>
     </w:p>
     <w:p>
@@ -241,44 +275,24 @@
             <w14:bevel/>
           </w14:textOutline>
         </w:rPr>
-        <w:t xml:space="preserve">{{ </w:t>
-      </w:r>
-      <w:r>
-        <w:rPr>
-          <w14:textOutline w14:w="9525" w14:cap="rnd" w14:cmpd="sng" w14:algn="ctr">
-            <w14:noFill/>
-            <w14:prstDash w14:val="solid"/>
-            <w14:bevel/>
-          </w14:textOutline>
-        </w:rPr>
-        <w:t xml:space="preserve">other_parties </w:t>
-      </w:r>
-      <w:r>
-        <w:rPr>
-          <w14:textOutline w14:w="9525" w14:cap="rnd" w14:cmpd="sng" w14:algn="ctr">
-            <w14:noFill/>
-            <w14:prstDash w14:val="solid"/>
-            <w14:bevel/>
-          </w14:textOutline>
-        </w:rPr>
-        <w:t>}}</w:t>
-      </w:r>
-      <w:r>
-        <w:t xml:space="preserve"> does not answer your letter within 30 days, come back and complete the </w:t>
-      </w:r>
-      <w:r>
-        <w:rPr>
-          <w:highlight w:val="yellow"/>
-        </w:rPr>
-        <w:t>[Follow-up interview].</w:t>
+        <w:t>the Chair does</w:t>
+      </w:r>
+      <w:r>
+        <w:t xml:space="preserve"> not answer your letter within 30 days, </w:t>
+      </w:r>
+      <w:r>
+        <w:t xml:space="preserve">you may need to </w:t>
+      </w:r>
+      <w:r>
+        <w:t>deliver or send another letter.</w:t>
       </w:r>
     </w:p>
     <w:p>
       <w:pPr>
         <w:pStyle w:val="Heading2"/>
       </w:pPr>
-      <w:bookmarkStart w:id="2" w:name="_4szgtqe6ov1h"/>
-      <w:bookmarkEnd w:id="2"/>
+      <w:bookmarkStart w:id="1" w:name="_4szgtqe6ov1h"/>
+      <w:bookmarkEnd w:id="1"/>
       <w:r>
         <w:t>To send your letter</w:t>
       </w:r>
@@ -304,7 +318,7 @@
         </w:numPr>
       </w:pPr>
       <w:r>
-        <w:t>Deliver a copy of this letter regular first-class mail.</w:t>
+        <w:t>Verify that you included a copy of the Grievance Decision as an attachment.</w:t>
       </w:r>
     </w:p>
     <w:p>
@@ -316,148 +330,137 @@
         </w:numPr>
       </w:pPr>
       <w:r>
-        <w:t>You can ask the post office for proof of delivery, but it is not required. It may slow down delivery of your letter.</w:t>
+        <w:t xml:space="preserve">Deliver a copy of this letter </w:t>
+      </w:r>
+      <w:r>
+        <w:t>to the Housing Authority Office, or send it in the mail.</w:t>
       </w:r>
     </w:p>
     <w:p>
       <w:pPr>
         <w:pStyle w:val="NumberedList"/>
-      </w:pPr>
+        <w:numPr>
+          <w:ilvl w:val="0"/>
+          <w:numId w:val="3"/>
+        </w:numPr>
+      </w:pPr>
+      <w:r>
+        <w:t xml:space="preserve">You can ask the post office for proof of delivery, but it is not required. </w:t>
+      </w:r>
     </w:p>
     <w:p>
       <w:pPr>
-        <w:pStyle w:val="Heading2"/>
-      </w:pPr>
-      <w:r>
-        <w:t xml:space="preserve">What happens after I send the letter?</w:t>
-      </w:r>
+        <w:pStyle w:val="NumberedList"/>
+      </w:pPr>
     </w:p>
     <w:p>
       <w:pPr>
         <w:pStyle w:val="Heading2"/>
       </w:pPr>
       <w:r>
-        <w:t xml:space="preserve">What do I do if  </w:t>
-      </w:r>
-      <w:r>
-        <w:t>{{</w:t>
-      </w:r>
-      <w:r>
-        <w:rPr>
-          <w14:textOutline w14:w="9525" w14:cap="rnd" w14:cmpd="sng" w14:algn="ctr">
-            <w14:noFill/>
-            <w14:prstDash w14:val="solid"/>
-            <w14:bevel/>
-          </w14:textOutline>
-        </w:rPr>
-        <w:t xml:space="preserve"> other_parties </w:t>
-      </w:r>
-      <w:r>
-        <w:rPr>
-          <w14:textOutline w14:w="9525" w14:cap="rnd" w14:cmpd="sng" w14:algn="ctr">
-            <w14:noFill/>
-            <w14:prstDash w14:val="solid"/>
-            <w14:bevel/>
-          </w14:textOutline>
-        </w:rPr>
-        <w:t xml:space="preserve">}}</w:t>
-      </w:r>
-      <w:r>
-        <w:t xml:space="preserve"> </w:t>
-      </w:r>
-      <w:r>
-        <w:t xml:space="preserve"> ignores my letter?</w:t>
+        <w:t>What happens after I send the letter?</w:t>
       </w:r>
     </w:p>
     <w:p>
       <w:pPr>
-        <w:pStyle w:val="Heading2"/>
-      </w:pPr>
-      <w:r>
-        <w:t xml:space="preserve">What happens if </w:t>
-      </w:r>
-      <w:r>
-        <w:t>{{</w:t>
-      </w:r>
-      <w:r>
-        <w:rPr>
-          <w14:textOutline w14:w="9525" w14:cap="rnd" w14:cmpd="sng" w14:algn="ctr">
-            <w14:noFill/>
-            <w14:prstDash w14:val="solid"/>
-            <w14:bevel/>
-          </w14:textOutline>
-        </w:rPr>
-        <w:t xml:space="preserve"> other_parties </w:t>
-      </w:r>
-      <w:r>
-        <w:rPr>
-          <w14:textOutline w14:w="9525" w14:cap="rnd" w14:cmpd="sng" w14:algn="ctr">
-            <w14:noFill/>
-            <w14:prstDash w14:val="solid"/>
-            <w14:bevel/>
-          </w14:textOutline>
-        </w:rPr>
-        <w:t>}}</w:t>
-      </w:r>
-      <w:r>
-        <w:t xml:space="preserve"> </w:t>
-      </w:r>
-      <w:r>
-        <w:t xml:space="preserve"> agrees with me?</w:t>
+        <w:pStyle w:val="ListParagraph"/>
+        <w:numPr>
+          <w:ilvl w:val="0"/>
+          <w:numId w:val="6"/>
+        </w:numPr>
+        <w:ind w:left="360"/>
+      </w:pPr>
+      <w:r>
+        <w:t xml:space="preserve">Wait for a reply. </w:t>
+      </w:r>
+      <w:r>
+        <w:t xml:space="preserve">The Chair </w:t>
+      </w:r>
+      <w:r>
+        <w:t xml:space="preserve">will </w:t>
+      </w:r>
+      <w:r>
+        <w:t>decide</w:t>
+      </w:r>
+      <w:r>
+        <w:t xml:space="preserve"> on your appeal and notify you in writing.</w:t>
       </w:r>
     </w:p>
     <w:p>
-      <w:r>
-        <w:t xml:space="preserve">If the </w:t>
-      </w:r>
-      <w:r>
-        <w:t>{{</w:t>
-      </w:r>
-      <w:r>
-        <w:rPr>
-          <w14:textOutline w14:w="9525" w14:cap="rnd" w14:cmpd="sng" w14:algn="ctr">
-            <w14:noFill/>
-            <w14:prstDash w14:val="solid"/>
-            <w14:bevel/>
-          </w14:textOutline>
-        </w:rPr>
-        <w:t xml:space="preserve"> other_parties </w:t>
-      </w:r>
-      <w:r>
-        <w:rPr>
-          <w14:textOutline w14:w="9525" w14:cap="rnd" w14:cmpd="sng" w14:algn="ctr">
-            <w14:noFill/>
-            <w14:prstDash w14:val="solid"/>
-            <w14:bevel/>
-          </w14:textOutline>
-        </w:rPr>
-        <w:t>}}</w:t>
-      </w:r>
-      <w:r>
-        <w:t xml:space="preserve"> </w:t>
-      </w:r>
-      <w:r>
-        <w:rPr>
-          <w14:textOutline w14:w="9525" w14:cap="rnd" w14:cmpd="sng" w14:algn="ctr">
-            <w14:noFill/>
-            <w14:prstDash w14:val="solid"/>
-            <w14:bevel/>
-          </w14:textOutline>
-        </w:rPr>
-        <w:t xml:space="preserve"> </w:t>
-      </w:r>
-      <w:r>
-        <w:t xml:space="preserve">agrees with you:</w:t>
+      <w:pPr>
+        <w:pStyle w:val="Heading2"/>
+      </w:pPr>
+      <w:r>
+        <w:t xml:space="preserve">What do I do if the </w:t>
+      </w:r>
+      <w:r>
+        <w:t>Chair</w:t>
+      </w:r>
+      <w:r>
+        <w:t xml:space="preserve"> ignores my letter?</w:t>
       </w:r>
     </w:p>
     <w:p>
       <w:pPr>
-        <w:rPr>
-          <w:b/>
-        </w:rPr>
-      </w:pPr>
+        <w:pStyle w:val="ListParagraph"/>
+        <w:numPr>
+          <w:ilvl w:val="0"/>
+          <w:numId w:val="7"/>
+        </w:numPr>
+        <w:ind w:left="360"/>
+      </w:pPr>
+      <w:r>
+        <w:t>The Chair</w:t>
+      </w:r>
+      <w:r>
+        <w:t xml:space="preserve"> will provide a written decision upholding, setting aside, or modifying the decision.</w:t>
+      </w:r>
+      <w:r>
+        <w:t xml:space="preserve"> If thirty (30) days goes by, deliver or send a follow-up letter.</w:t>
+      </w:r>
     </w:p>
     <w:p>
+      <w:pPr>
+        <w:pStyle w:val="Heading2"/>
+      </w:pPr>
+      <w:r>
+        <w:t xml:space="preserve">What happens if the </w:t>
+      </w:r>
+      <w:r>
+        <w:t>Chair</w:t>
+      </w:r>
+      <w:r>
+        <w:t xml:space="preserve"> agrees with me?</w:t>
+      </w:r>
+    </w:p>
+    <w:p>
+      <w:pPr>
+        <w:pStyle w:val="ListParagraph"/>
+        <w:numPr>
+          <w:ilvl w:val="0"/>
+          <w:numId w:val="8"/>
+        </w:numPr>
+        <w:ind w:left="360"/>
+      </w:pPr>
+      <w:r>
+        <w:t xml:space="preserve">The written decision will provide all </w:t>
+      </w:r>
+      <w:r>
+        <w:t>the details you need</w:t>
+      </w:r>
+      <w:r>
+        <w:t>. Each case is different!</w:t>
+      </w:r>
+    </w:p>
+    <w:p>
+      <w:pPr>
+        <w:pStyle w:val="ListParagraph"/>
+        <w:numPr>
+          <w:ilvl w:val="0"/>
+          <w:numId w:val="8"/>
+        </w:numPr>
+        <w:ind w:left="360"/>
+      </w:pPr>
       <w:r>
         <w:rPr>
           <w:b/>
@@ -465,7 +468,15 @@
         <w:t xml:space="preserve">Read </w:t>
       </w:r>
       <w:r>
-        <w:t>the response as soon as you get it. If you have questions, [ Your local legal aid] may be able to help you more.</w:t>
+        <w:t xml:space="preserve">the response as soon as you get it. If you have questions, </w:t>
+      </w:r>
+      <w:proofErr w:type="spellStart"/>
+      <w:r>
+        <w:t>MassLegalHelp</w:t>
+      </w:r>
+      <w:proofErr w:type="spellEnd"/>
+      <w:r>
+        <w:t xml:space="preserve"> may be able to help you more.</w:t>
       </w:r>
     </w:p>
     <w:p/>
@@ -475,7 +486,32 @@
         <w:keepNext/>
       </w:pPr>
       <w:r>
-        <w:t xml:space="preserve">Learn more</w:t>
+        <w:t>Learn more</w:t>
+      </w:r>
+    </w:p>
+    <w:p>
+      <w:pPr>
+        <w:keepNext/>
+        <w:rPr>
+          <w:b/>
+        </w:rPr>
+      </w:pPr>
+      <w:r>
+        <w:t xml:space="preserve">Visit </w:t>
+      </w:r>
+      <w:r>
+        <w:rPr>
+          <w:b/>
+        </w:rPr>
+        <w:t>https://www.masslegalhelp.org/housing-apartments-shelter/public-subsidized-housing/sample-letters-forms-and-worksheets</w:t>
+      </w:r>
+    </w:p>
+    <w:p>
+      <w:pPr>
+        <w:keepNext/>
+      </w:pPr>
+      <w:r>
+        <w:t>or use the QR code below:</w:t>
       </w:r>
     </w:p>
     <w:p/>
@@ -492,7 +528,7 @@
 </file>
 
 <file path=word/endnotes.xml><?xml version="1.0" encoding="utf-8"?>
-<w:endnotes xmlns:wpc="http://schemas.microsoft.com/office/word/2010/wordprocessingCanvas" xmlns:cx="http://schemas.microsoft.com/office/drawing/2014/chartex" xmlns:cx1="http://schemas.microsoft.com/office/drawing/2015/9/8/chartex" xmlns:cx2="http://schemas.microsoft.com/office/drawing/2015/10/21/chartex" xmlns:cx3="http://schemas.microsoft.com/office/drawing/2016/5/9/chartex" xmlns:cx4="http://schemas.microsoft.com/office/drawing/2016/5/10/chartex" xmlns:cx5="http://schemas.microsoft.com/office/drawing/2016/5/11/chartex" xmlns:cx6="http://schemas.microsoft.com/office/drawing/2016/5/12/chartex" xmlns:cx7="http://schemas.microsoft.com/office/drawing/2016/5/13/chartex" xmlns:cx8="http://schemas.microsoft.com/office/drawing/2016/5/14/chartex" xmlns:mc="http://schemas.openxmlformats.org/markup-compatibility/2006" xmlns:aink="http://schemas.microsoft.com/office/drawing/2016/ink" xmlns:am3d="http://schemas.microsoft.com/office/drawing/2017/model3d" xmlns:o="urn:schemas-microsoft-com:office:office" xmlns:r="http://schemas.openxmlformats.org/officeDocument/2006/relationships" xmlns:m="http://schemas.openxmlformats.org/officeDocument/2006/math" xmlns:v="urn:schemas-microsoft-com:vml" xmlns:wp14="http://schemas.microsoft.com/office/word/2010/wordprocessingDrawing" xmlns:wp="http://schemas.openxmlformats.org/drawingml/2006/wordprocessingDrawing" xmlns:w10="urn:schemas-microsoft-com:office:word" xmlns:w="http://schemas.openxmlformats.org/wordprocessingml/2006/main" xmlns:w14="http://schemas.microsoft.com/office/word/2010/wordml" xmlns:w15="http://schemas.microsoft.com/office/word/2012/wordml" xmlns:w16cid="http://schemas.microsoft.com/office/word/2016/wordml/cid" xmlns:w16se="http://schemas.microsoft.com/office/word/2015/wordml/symex" xmlns:wpg="http://schemas.microsoft.com/office/word/2010/wordprocessingGroup" xmlns:wpi="http://schemas.microsoft.com/office/word/2010/wordprocessingInk" xmlns:wne="http://schemas.microsoft.com/office/word/2006/wordml" xmlns:wps="http://schemas.microsoft.com/office/word/2010/wordprocessingShape" mc:Ignorable="w14 w15 w16se w16cid wp14">
+<w:endnotes xmlns:wpc="http://schemas.microsoft.com/office/word/2010/wordprocessingCanvas" xmlns:cx="http://schemas.microsoft.com/office/drawing/2014/chartex" xmlns:cx1="http://schemas.microsoft.com/office/drawing/2015/9/8/chartex" xmlns:cx2="http://schemas.microsoft.com/office/drawing/2015/10/21/chartex" xmlns:cx3="http://schemas.microsoft.com/office/drawing/2016/5/9/chartex" xmlns:cx4="http://schemas.microsoft.com/office/drawing/2016/5/10/chartex" xmlns:cx5="http://schemas.microsoft.com/office/drawing/2016/5/11/chartex" xmlns:cx6="http://schemas.microsoft.com/office/drawing/2016/5/12/chartex" xmlns:cx7="http://schemas.microsoft.com/office/drawing/2016/5/13/chartex" xmlns:cx8="http://schemas.microsoft.com/office/drawing/2016/5/14/chartex" xmlns:mc="http://schemas.openxmlformats.org/markup-compatibility/2006" xmlns:aink="http://schemas.microsoft.com/office/drawing/2016/ink" xmlns:am3d="http://schemas.microsoft.com/office/drawing/2017/model3d" xmlns:o="urn:schemas-microsoft-com:office:office" xmlns:oel="http://schemas.microsoft.com/office/2019/extlst" xmlns:r="http://schemas.openxmlformats.org/officeDocument/2006/relationships" xmlns:m="http://schemas.openxmlformats.org/officeDocument/2006/math" xmlns:v="urn:schemas-microsoft-com:vml" xmlns:wp14="http://schemas.microsoft.com/office/word/2010/wordprocessingDrawing" xmlns:wp="http://schemas.openxmlformats.org/drawingml/2006/wordprocessingDrawing" xmlns:w10="urn:schemas-microsoft-com:office:word" xmlns:w="http://schemas.openxmlformats.org/wordprocessingml/2006/main" xmlns:w14="http://schemas.microsoft.com/office/word/2010/wordml" xmlns:w15="http://schemas.microsoft.com/office/word/2012/wordml" xmlns:w16cex="http://schemas.microsoft.com/office/word/2018/wordml/cex" xmlns:w16cid="http://schemas.microsoft.com/office/word/2016/wordml/cid" xmlns:w16="http://schemas.microsoft.com/office/word/2018/wordml" xmlns:w16du="http://schemas.microsoft.com/office/word/2023/wordml/word16du" xmlns:w16sdtdh="http://schemas.microsoft.com/office/word/2020/wordml/sdtdatahash" xmlns:w16se="http://schemas.microsoft.com/office/word/2015/wordml/symex" xmlns:wpg="http://schemas.microsoft.com/office/word/2010/wordprocessingGroup" xmlns:wpi="http://schemas.microsoft.com/office/word/2010/wordprocessingInk" xmlns:wne="http://schemas.microsoft.com/office/word/2006/wordml" xmlns:wps="http://schemas.microsoft.com/office/word/2010/wordprocessingShape" mc:Ignorable="w14 w15 w16se w16cid w16 w16cex w16sdtdh w16du wp14">
   <w:endnote w:type="separator" w:id="-1">
     <w:p>
       <w:pPr>
@@ -517,7 +553,7 @@
 </file>
 
 <file path=word/footnotes.xml><?xml version="1.0" encoding="utf-8"?>
-<w:footnotes xmlns:wpc="http://schemas.microsoft.com/office/word/2010/wordprocessingCanvas" xmlns:cx="http://schemas.microsoft.com/office/drawing/2014/chartex" xmlns:cx1="http://schemas.microsoft.com/office/drawing/2015/9/8/chartex" xmlns:cx2="http://schemas.microsoft.com/office/drawing/2015/10/21/chartex" xmlns:cx3="http://schemas.microsoft.com/office/drawing/2016/5/9/chartex" xmlns:cx4="http://schemas.microsoft.com/office/drawing/2016/5/10/chartex" xmlns:cx5="http://schemas.microsoft.com/office/drawing/2016/5/11/chartex" xmlns:cx6="http://schemas.microsoft.com/office/drawing/2016/5/12/chartex" xmlns:cx7="http://schemas.microsoft.com/office/drawing/2016/5/13/chartex" xmlns:cx8="http://schemas.microsoft.com/office/drawing/2016/5/14/chartex" xmlns:mc="http://schemas.openxmlformats.org/markup-compatibility/2006" xmlns:aink="http://schemas.microsoft.com/office/drawing/2016/ink" xmlns:am3d="http://schemas.microsoft.com/office/drawing/2017/model3d" xmlns:o="urn:schemas-microsoft-com:office:office" xmlns:r="http://schemas.openxmlformats.org/officeDocument/2006/relationships" xmlns:m="http://schemas.openxmlformats.org/officeDocument/2006/math" xmlns:v="urn:schemas-microsoft-com:vml" xmlns:wp14="http://schemas.microsoft.com/office/word/2010/wordprocessingDrawing" xmlns:wp="http://schemas.openxmlformats.org/drawingml/2006/wordprocessingDrawing" xmlns:w10="urn:schemas-microsoft-com:office:word" xmlns:w="http://schemas.openxmlformats.org/wordprocessingml/2006/main" xmlns:w14="http://schemas.microsoft.com/office/word/2010/wordml" xmlns:w15="http://schemas.microsoft.com/office/word/2012/wordml" xmlns:w16cid="http://schemas.microsoft.com/office/word/2016/wordml/cid" xmlns:w16se="http://schemas.microsoft.com/office/word/2015/wordml/symex" xmlns:wpg="http://schemas.microsoft.com/office/word/2010/wordprocessingGroup" xmlns:wpi="http://schemas.microsoft.com/office/word/2010/wordprocessingInk" xmlns:wne="http://schemas.microsoft.com/office/word/2006/wordml" xmlns:wps="http://schemas.microsoft.com/office/word/2010/wordprocessingShape" mc:Ignorable="w14 w15 w16se w16cid wp14">
+<w:footnotes xmlns:wpc="http://schemas.microsoft.com/office/word/2010/wordprocessingCanvas" xmlns:cx="http://schemas.microsoft.com/office/drawing/2014/chartex" xmlns:cx1="http://schemas.microsoft.com/office/drawing/2015/9/8/chartex" xmlns:cx2="http://schemas.microsoft.com/office/drawing/2015/10/21/chartex" xmlns:cx3="http://schemas.microsoft.com/office/drawing/2016/5/9/chartex" xmlns:cx4="http://schemas.microsoft.com/office/drawing/2016/5/10/chartex" xmlns:cx5="http://schemas.microsoft.com/office/drawing/2016/5/11/chartex" xmlns:cx6="http://schemas.microsoft.com/office/drawing/2016/5/12/chartex" xmlns:cx7="http://schemas.microsoft.com/office/drawing/2016/5/13/chartex" xmlns:cx8="http://schemas.microsoft.com/office/drawing/2016/5/14/chartex" xmlns:mc="http://schemas.openxmlformats.org/markup-compatibility/2006" xmlns:aink="http://schemas.microsoft.com/office/drawing/2016/ink" xmlns:am3d="http://schemas.microsoft.com/office/drawing/2017/model3d" xmlns:o="urn:schemas-microsoft-com:office:office" xmlns:oel="http://schemas.microsoft.com/office/2019/extlst" xmlns:r="http://schemas.openxmlformats.org/officeDocument/2006/relationships" xmlns:m="http://schemas.openxmlformats.org/officeDocument/2006/math" xmlns:v="urn:schemas-microsoft-com:vml" xmlns:wp14="http://schemas.microsoft.com/office/word/2010/wordprocessingDrawing" xmlns:wp="http://schemas.openxmlformats.org/drawingml/2006/wordprocessingDrawing" xmlns:w10="urn:schemas-microsoft-com:office:word" xmlns:w="http://schemas.openxmlformats.org/wordprocessingml/2006/main" xmlns:w14="http://schemas.microsoft.com/office/word/2010/wordml" xmlns:w15="http://schemas.microsoft.com/office/word/2012/wordml" xmlns:w16cex="http://schemas.microsoft.com/office/word/2018/wordml/cex" xmlns:w16cid="http://schemas.microsoft.com/office/word/2016/wordml/cid" xmlns:w16="http://schemas.microsoft.com/office/word/2018/wordml" xmlns:w16du="http://schemas.microsoft.com/office/word/2023/wordml/word16du" xmlns:w16sdtdh="http://schemas.microsoft.com/office/word/2020/wordml/sdtdatahash" xmlns:w16se="http://schemas.microsoft.com/office/word/2015/wordml/symex" xmlns:wpg="http://schemas.microsoft.com/office/word/2010/wordprocessingGroup" xmlns:wpi="http://schemas.microsoft.com/office/word/2010/wordprocessingInk" xmlns:wne="http://schemas.microsoft.com/office/word/2006/wordml" xmlns:wps="http://schemas.microsoft.com/office/word/2010/wordprocessingShape" mc:Ignorable="w14 w15 w16se w16cid w16 w16cex w16sdtdh w16du wp14">
   <w:footnote w:type="separator" w:id="-1">
     <w:p>
       <w:pPr>
@@ -542,7 +578,7 @@
 </file>
 
 <file path=word/numbering.xml><?xml version="1.0" encoding="utf-8"?>
-<w:numbering xmlns:wpc="http://schemas.microsoft.com/office/word/2010/wordprocessingCanvas" xmlns:cx="http://schemas.microsoft.com/office/drawing/2014/chartex" xmlns:cx1="http://schemas.microsoft.com/office/drawing/2015/9/8/chartex" xmlns:cx2="http://schemas.microsoft.com/office/drawing/2015/10/21/chartex" xmlns:cx3="http://schemas.microsoft.com/office/drawing/2016/5/9/chartex" xmlns:cx4="http://schemas.microsoft.com/office/drawing/2016/5/10/chartex" xmlns:cx5="http://schemas.microsoft.com/office/drawing/2016/5/11/chartex" xmlns:cx6="http://schemas.microsoft.com/office/drawing/2016/5/12/chartex" xmlns:cx7="http://schemas.microsoft.com/office/drawing/2016/5/13/chartex" xmlns:cx8="http://schemas.microsoft.com/office/drawing/2016/5/14/chartex" xmlns:mc="http://schemas.openxmlformats.org/markup-compatibility/2006" xmlns:aink="http://schemas.microsoft.com/office/drawing/2016/ink" xmlns:am3d="http://schemas.microsoft.com/office/drawing/2017/model3d" xmlns:o="urn:schemas-microsoft-com:office:office" xmlns:r="http://schemas.openxmlformats.org/officeDocument/2006/relationships" xmlns:m="http://schemas.openxmlformats.org/officeDocument/2006/math" xmlns:v="urn:schemas-microsoft-com:vml" xmlns:wp14="http://schemas.microsoft.com/office/word/2010/wordprocessingDrawing" xmlns:wp="http://schemas.openxmlformats.org/drawingml/2006/wordprocessingDrawing" xmlns:w10="urn:schemas-microsoft-com:office:word" xmlns:w="http://schemas.openxmlformats.org/wordprocessingml/2006/main" xmlns:w14="http://schemas.microsoft.com/office/word/2010/wordml" xmlns:w15="http://schemas.microsoft.com/office/word/2012/wordml" xmlns:w16cid="http://schemas.microsoft.com/office/word/2016/wordml/cid" xmlns:w16se="http://schemas.microsoft.com/office/word/2015/wordml/symex" xmlns:wpg="http://schemas.microsoft.com/office/word/2010/wordprocessingGroup" xmlns:wpi="http://schemas.microsoft.com/office/word/2010/wordprocessingInk" xmlns:wne="http://schemas.microsoft.com/office/word/2006/wordml" xmlns:wps="http://schemas.microsoft.com/office/word/2010/wordprocessingShape" mc:Ignorable="w14 w15 w16se w16cid wp14">
+<w:numbering xmlns:wpc="http://schemas.microsoft.com/office/word/2010/wordprocessingCanvas" xmlns:cx="http://schemas.microsoft.com/office/drawing/2014/chartex" xmlns:cx1="http://schemas.microsoft.com/office/drawing/2015/9/8/chartex" xmlns:cx2="http://schemas.microsoft.com/office/drawing/2015/10/21/chartex" xmlns:cx3="http://schemas.microsoft.com/office/drawing/2016/5/9/chartex" xmlns:cx4="http://schemas.microsoft.com/office/drawing/2016/5/10/chartex" xmlns:cx5="http://schemas.microsoft.com/office/drawing/2016/5/11/chartex" xmlns:cx6="http://schemas.microsoft.com/office/drawing/2016/5/12/chartex" xmlns:cx7="http://schemas.microsoft.com/office/drawing/2016/5/13/chartex" xmlns:cx8="http://schemas.microsoft.com/office/drawing/2016/5/14/chartex" xmlns:mc="http://schemas.openxmlformats.org/markup-compatibility/2006" xmlns:aink="http://schemas.microsoft.com/office/drawing/2016/ink" xmlns:am3d="http://schemas.microsoft.com/office/drawing/2017/model3d" xmlns:o="urn:schemas-microsoft-com:office:office" xmlns:oel="http://schemas.microsoft.com/office/2019/extlst" xmlns:r="http://schemas.openxmlformats.org/officeDocument/2006/relationships" xmlns:m="http://schemas.openxmlformats.org/officeDocument/2006/math" xmlns:v="urn:schemas-microsoft-com:vml" xmlns:wp14="http://schemas.microsoft.com/office/word/2010/wordprocessingDrawing" xmlns:wp="http://schemas.openxmlformats.org/drawingml/2006/wordprocessingDrawing" xmlns:w10="urn:schemas-microsoft-com:office:word" xmlns:w="http://schemas.openxmlformats.org/wordprocessingml/2006/main" xmlns:w14="http://schemas.microsoft.com/office/word/2010/wordml" xmlns:w15="http://schemas.microsoft.com/office/word/2012/wordml" xmlns:w16cex="http://schemas.microsoft.com/office/word/2018/wordml/cex" xmlns:w16cid="http://schemas.microsoft.com/office/word/2016/wordml/cid" xmlns:w16="http://schemas.microsoft.com/office/word/2018/wordml" xmlns:w16du="http://schemas.microsoft.com/office/word/2023/wordml/word16du" xmlns:w16sdtdh="http://schemas.microsoft.com/office/word/2020/wordml/sdtdatahash" xmlns:w16se="http://schemas.microsoft.com/office/word/2015/wordml/symex" xmlns:wpg="http://schemas.microsoft.com/office/word/2010/wordprocessingGroup" xmlns:wpi="http://schemas.microsoft.com/office/word/2010/wordprocessingInk" xmlns:wne="http://schemas.microsoft.com/office/word/2006/wordml" xmlns:wps="http://schemas.microsoft.com/office/word/2010/wordprocessingShape" mc:Ignorable="w14 w15 w16se w16cid w16 w16cex w16sdtdh w16du wp14">
   <w:abstractNum w:abstractNumId="0" w15:restartNumberingAfterBreak="0">
     <w:nsid w:val="13F848C7"/>
     <w:multiLevelType w:val="hybridMultilevel"/>
@@ -1381,35 +1417,35 @@
       </w:pPr>
     </w:lvl>
   </w:abstractNum>
-  <w:num w:numId="1">
+  <w:num w:numId="1" w16cid:durableId="862204172">
     <w:abstractNumId w:val="4"/>
   </w:num>
-  <w:num w:numId="2">
+  <w:num w:numId="2" w16cid:durableId="882403031">
     <w:abstractNumId w:val="6"/>
   </w:num>
-  <w:num w:numId="3">
+  <w:num w:numId="3" w16cid:durableId="1521044860">
     <w:abstractNumId w:val="1"/>
   </w:num>
-  <w:num w:numId="4">
+  <w:num w:numId="4" w16cid:durableId="935357752">
     <w:abstractNumId w:val="3"/>
   </w:num>
-  <w:num w:numId="5">
+  <w:num w:numId="5" w16cid:durableId="1507986958">
     <w:abstractNumId w:val="7"/>
   </w:num>
-  <w:num w:numId="6">
+  <w:num w:numId="6" w16cid:durableId="1550612563">
     <w:abstractNumId w:val="0"/>
   </w:num>
-  <w:num w:numId="7">
+  <w:num w:numId="7" w16cid:durableId="2091081157">
     <w:abstractNumId w:val="2"/>
   </w:num>
-  <w:num w:numId="8">
+  <w:num w:numId="8" w16cid:durableId="601767485">
     <w:abstractNumId w:val="5"/>
   </w:num>
 </w:numbering>
 </file>
 
 <file path=word/styles.xml><?xml version="1.0" encoding="utf-8"?>
-<w:styles xmlns:mc="http://schemas.openxmlformats.org/markup-compatibility/2006" xmlns:r="http://schemas.openxmlformats.org/officeDocument/2006/relationships" xmlns:w="http://schemas.openxmlformats.org/wordprocessingml/2006/main" xmlns:w14="http://schemas.microsoft.com/office/word/2010/wordml" xmlns:w15="http://schemas.microsoft.com/office/word/2012/wordml" xmlns:w16cid="http://schemas.microsoft.com/office/word/2016/wordml/cid" xmlns:w16se="http://schemas.microsoft.com/office/word/2015/wordml/symex" mc:Ignorable="w14 w15 w16se w16cid">
+<w:styles xmlns:mc="http://schemas.openxmlformats.org/markup-compatibility/2006" xmlns:r="http://schemas.openxmlformats.org/officeDocument/2006/relationships" xmlns:w="http://schemas.openxmlformats.org/wordprocessingml/2006/main" xmlns:w14="http://schemas.microsoft.com/office/word/2010/wordml" xmlns:w15="http://schemas.microsoft.com/office/word/2012/wordml" xmlns:w16cex="http://schemas.microsoft.com/office/word/2018/wordml/cex" xmlns:w16cid="http://schemas.microsoft.com/office/word/2016/wordml/cid" xmlns:w16="http://schemas.microsoft.com/office/word/2018/wordml" xmlns:w16du="http://schemas.microsoft.com/office/word/2023/wordml/word16du" xmlns:w16sdtdh="http://schemas.microsoft.com/office/word/2020/wordml/sdtdatahash" xmlns:w16se="http://schemas.microsoft.com/office/word/2015/wordml/symex" mc:Ignorable="w14 w15 w16se w16cid w16 w16cex w16sdtdh w16du">
   <w:docDefaults>
     <w:rPrDefault>
       <w:rPr>
@@ -1420,7 +1456,7 @@
     </w:rPrDefault>
     <w:pPrDefault/>
   </w:docDefaults>
-  <w:latentStyles w:defLockedState="0" w:defUIPriority="99" w:defSemiHidden="0" w:defUnhideWhenUsed="0" w:defQFormat="0" w:count="375">
+  <w:latentStyles w:defLockedState="0" w:defUIPriority="99" w:defSemiHidden="0" w:defUnhideWhenUsed="0" w:defQFormat="0" w:count="376">
     <w:lsdException w:name="Normal" w:uiPriority="0" w:qFormat="1"/>
     <w:lsdException w:name="heading 1" w:uiPriority="9" w:qFormat="1"/>
     <w:lsdException w:name="heading 2" w:semiHidden="1" w:uiPriority="9" w:unhideWhenUsed="1" w:qFormat="1"/>
@@ -1796,6 +1832,7 @@
     <w:lsdException w:name="Smart Hyperlink" w:semiHidden="1" w:unhideWhenUsed="1"/>
     <w:lsdException w:name="Hashtag" w:semiHidden="1" w:unhideWhenUsed="1"/>
     <w:lsdException w:name="Unresolved Mention" w:semiHidden="1" w:unhideWhenUsed="1"/>
+    <w:lsdException w:name="Smart Link" w:semiHidden="1" w:unhideWhenUsed="1"/>
   </w:latentStyles>
   <w:style w:type="paragraph" w:default="1" w:styleId="Normal">
     <w:name w:val="Normal"/>

</xml_diff>